<commit_message>
Consolidación trabajo escrito Sprint 2
</commit_message>
<xml_diff>
--- a/Sprint2_EquipoSinergia.docx
+++ b/Sprint2_EquipoSinergia.docx
@@ -1,6 +1,6 @@
 
 <file path=word/document.xml><?xml version="1.0" encoding="utf-8"?>
-<w:document xmlns:wpc="http://schemas.microsoft.com/office/word/2010/wordprocessingCanvas" xmlns:mc="http://schemas.openxmlformats.org/markup-compatibility/2006" xmlns:o="urn:schemas-microsoft-com:office:office" xmlns:r="http://schemas.openxmlformats.org/officeDocument/2006/relationships" xmlns:m="http://schemas.openxmlformats.org/officeDocument/2006/math" xmlns:v="urn:schemas-microsoft-com:vml" xmlns:wp14="http://schemas.microsoft.com/office/word/2010/wordprocessingDrawing" xmlns:wp="http://schemas.openxmlformats.org/drawingml/2006/wordprocessingDrawing" xmlns:w10="urn:schemas-microsoft-com:office:word" xmlns:w="http://schemas.openxmlformats.org/wordprocessingml/2006/main" xmlns:w14="http://schemas.microsoft.com/office/word/2010/wordml" xmlns:w15="http://schemas.microsoft.com/office/word/2012/wordml" xmlns:wpg="http://schemas.microsoft.com/office/word/2010/wordprocessingGroup" xmlns:wpi="http://schemas.microsoft.com/office/word/2010/wordprocessingInk" xmlns:wne="http://schemas.microsoft.com/office/word/2006/wordml" xmlns:wps="http://schemas.microsoft.com/office/word/2010/wordprocessingShape" mc:Ignorable="w14 w15 wp14">
+<w:document xmlns:wpc="http://schemas.microsoft.com/office/word/2010/wordprocessingCanvas" xmlns:cx="http://schemas.microsoft.com/office/drawing/2014/chartex" xmlns:cx1="http://schemas.microsoft.com/office/drawing/2015/9/8/chartex" xmlns:cx2="http://schemas.microsoft.com/office/drawing/2015/10/21/chartex" xmlns:cx3="http://schemas.microsoft.com/office/drawing/2016/5/9/chartex" xmlns:cx4="http://schemas.microsoft.com/office/drawing/2016/5/10/chartex" xmlns:cx5="http://schemas.microsoft.com/office/drawing/2016/5/11/chartex" xmlns:cx6="http://schemas.microsoft.com/office/drawing/2016/5/12/chartex" xmlns:cx7="http://schemas.microsoft.com/office/drawing/2016/5/13/chartex" xmlns:cx8="http://schemas.microsoft.com/office/drawing/2016/5/14/chartex" xmlns:mc="http://schemas.openxmlformats.org/markup-compatibility/2006" xmlns:aink="http://schemas.microsoft.com/office/drawing/2016/ink" xmlns:am3d="http://schemas.microsoft.com/office/drawing/2017/model3d" xmlns:o="urn:schemas-microsoft-com:office:office" xmlns:oel="http://schemas.microsoft.com/office/2019/extlst" xmlns:r="http://schemas.openxmlformats.org/officeDocument/2006/relationships" xmlns:m="http://schemas.openxmlformats.org/officeDocument/2006/math" xmlns:v="urn:schemas-microsoft-com:vml" xmlns:wp14="http://schemas.microsoft.com/office/word/2010/wordprocessingDrawing" xmlns:wp="http://schemas.openxmlformats.org/drawingml/2006/wordprocessingDrawing" xmlns:w10="urn:schemas-microsoft-com:office:word" xmlns:w="http://schemas.openxmlformats.org/wordprocessingml/2006/main" xmlns:w14="http://schemas.microsoft.com/office/word/2010/wordml" xmlns:w15="http://schemas.microsoft.com/office/word/2012/wordml" xmlns:w16cex="http://schemas.microsoft.com/office/word/2018/wordml/cex" xmlns:w16cid="http://schemas.microsoft.com/office/word/2016/wordml/cid" xmlns:w16="http://schemas.microsoft.com/office/word/2018/wordml" xmlns:w16sdtdh="http://schemas.microsoft.com/office/word/2020/wordml/sdtdatahash" xmlns:w16se="http://schemas.microsoft.com/office/word/2015/wordml/symex" xmlns:wpg="http://schemas.microsoft.com/office/word/2010/wordprocessingGroup" xmlns:wpi="http://schemas.microsoft.com/office/word/2010/wordprocessingInk" xmlns:wne="http://schemas.microsoft.com/office/word/2006/wordml" xmlns:wps="http://schemas.microsoft.com/office/word/2010/wordprocessingShape" mc:Ignorable="w14 w15 w16se w16cid w16 w16cex w16sdtdh wp14">
   <w:body>
     <w:p>
       <w:pPr>
@@ -175,6 +175,14 @@
               </w:rPr>
               <w:t xml:space="preserve"> </w:t>
             </w:r>
+            <w:r>
+              <w:rPr>
+                <w:rFonts w:ascii="Arial" w:eastAsia="Times New Roman" w:hAnsi="Arial" w:cs="Arial"/>
+                <w:color w:val="000000"/>
+                <w:lang w:val="es-MX" w:eastAsia="es-MX"/>
+              </w:rPr>
+              <w:t>Sinergia</w:t>
+            </w:r>
           </w:p>
         </w:tc>
       </w:tr>
@@ -211,19 +219,8 @@
                 <w:color w:val="808080" w:themeColor="background1" w:themeShade="80"/>
                 <w:lang w:val="es-MX" w:eastAsia="es-MX"/>
               </w:rPr>
-              <w:t xml:space="preserve">Enlace de </w:t>
-            </w:r>
-            <w:proofErr w:type="spellStart"/>
-            <w:r>
-              <w:rPr>
-                <w:rFonts w:eastAsia="Times New Roman" w:cstheme="minorHAnsi"/>
-                <w:b/>
-                <w:color w:val="808080" w:themeColor="background1" w:themeShade="80"/>
-                <w:lang w:val="es-MX" w:eastAsia="es-MX"/>
-              </w:rPr>
-              <w:t>GitHub</w:t>
-            </w:r>
-            <w:proofErr w:type="spellEnd"/>
+              <w:t>Enlace de GitHub</w:t>
+            </w:r>
           </w:p>
         </w:tc>
         <w:tc>
@@ -252,6 +249,14 @@
                 <w:lang w:val="es-MX" w:eastAsia="es-MX"/>
               </w:rPr>
             </w:pPr>
+            <w:r>
+              <w:rPr>
+                <w:rFonts w:ascii="Arial" w:eastAsia="Times New Roman" w:hAnsi="Arial" w:cs="Arial"/>
+                <w:color w:val="000000"/>
+                <w:lang w:val="es-MX" w:eastAsia="es-MX"/>
+              </w:rPr>
+              <w:t>https://github.com/EquipoSinergia/introductions</w:t>
+            </w:r>
           </w:p>
         </w:tc>
       </w:tr>
@@ -288,19 +293,8 @@
                 <w:color w:val="808080" w:themeColor="background1" w:themeShade="80"/>
                 <w:lang w:val="es-MX" w:eastAsia="es-MX"/>
               </w:rPr>
-              <w:t xml:space="preserve">Enlace de tablero de control </w:t>
-            </w:r>
-            <w:proofErr w:type="spellStart"/>
-            <w:r>
-              <w:rPr>
-                <w:rFonts w:eastAsia="Times New Roman" w:cstheme="minorHAnsi"/>
-                <w:b/>
-                <w:color w:val="808080" w:themeColor="background1" w:themeShade="80"/>
-                <w:lang w:val="es-MX" w:eastAsia="es-MX"/>
-              </w:rPr>
-              <w:t>Kanban</w:t>
-            </w:r>
-            <w:proofErr w:type="spellEnd"/>
+              <w:t>Enlace de tablero de control Kanban</w:t>
+            </w:r>
           </w:p>
         </w:tc>
         <w:tc>
@@ -329,6 +323,14 @@
                 <w:lang w:val="es-MX" w:eastAsia="es-MX"/>
               </w:rPr>
             </w:pPr>
+            <w:r>
+              <w:rPr>
+                <w:rFonts w:ascii="Arial" w:eastAsia="Times New Roman" w:hAnsi="Arial" w:cs="Arial"/>
+                <w:color w:val="000000"/>
+                <w:lang w:val="es-MX" w:eastAsia="es-MX"/>
+              </w:rPr>
+              <w:t>https://github.com/orgs/EquipoSinergia/projects/6</w:t>
+            </w:r>
           </w:p>
         </w:tc>
       </w:tr>
@@ -394,7 +396,7 @@
         <w:gridCol w:w="2943"/>
         <w:gridCol w:w="2835"/>
         <w:gridCol w:w="2977"/>
-        <w:gridCol w:w="2410"/>
+        <w:gridCol w:w="2578"/>
         <w:gridCol w:w="1543"/>
       </w:tblGrid>
       <w:tr>
@@ -601,27 +603,7 @@
                 <w:color w:val="808080" w:themeColor="background1" w:themeShade="80"/>
                 <w:lang w:val="es-MX" w:eastAsia="es-MX"/>
               </w:rPr>
-              <w:t xml:space="preserve">Líder del equipo, </w:t>
-            </w:r>
-            <w:proofErr w:type="spellStart"/>
-            <w:r>
-              <w:rPr>
-                <w:rFonts w:eastAsia="Times New Roman" w:cstheme="minorHAnsi"/>
-                <w:b/>
-                <w:color w:val="808080" w:themeColor="background1" w:themeShade="80"/>
-                <w:lang w:val="es-MX" w:eastAsia="es-MX"/>
-              </w:rPr>
-              <w:t>Scrum</w:t>
-            </w:r>
-            <w:proofErr w:type="spellEnd"/>
-            <w:r>
-              <w:rPr>
-                <w:rFonts w:eastAsia="Times New Roman" w:cstheme="minorHAnsi"/>
-                <w:b/>
-                <w:color w:val="808080" w:themeColor="background1" w:themeShade="80"/>
-                <w:lang w:val="es-MX" w:eastAsia="es-MX"/>
-              </w:rPr>
-              <w:t xml:space="preserve"> master</w:t>
+              <w:t>Líder del equipo, Scrum master</w:t>
             </w:r>
           </w:p>
         </w:tc>
@@ -641,6 +623,706 @@
               <w:rPr>
                 <w:rFonts w:ascii="Arial" w:eastAsia="Times New Roman" w:hAnsi="Arial" w:cs="Arial"/>
                 <w:color w:val="000000"/>
+                <w:lang w:val="es-MX" w:eastAsia="es-MX"/>
+              </w:rPr>
+            </w:pPr>
+            <w:r>
+              <w:rPr>
+                <w:rFonts w:ascii="Arial" w:eastAsia="Times New Roman" w:hAnsi="Arial" w:cs="Arial"/>
+                <w:color w:val="000000"/>
+                <w:lang w:val="es-MX" w:eastAsia="es-MX"/>
+              </w:rPr>
+              <w:t>Jesus Antonio Peña Chavez</w:t>
+            </w:r>
+          </w:p>
+        </w:tc>
+        <w:tc>
+          <w:tcPr>
+            <w:tcW w:w="2977" w:type="dxa"/>
+            <w:tcBorders>
+              <w:top w:val="single" w:sz="12" w:space="0" w:color="9BBB59" w:themeColor="accent3"/>
+              <w:left w:val="single" w:sz="12" w:space="0" w:color="9BBB59" w:themeColor="accent3"/>
+              <w:bottom w:val="single" w:sz="12" w:space="0" w:color="9BBB59" w:themeColor="accent3"/>
+              <w:right w:val="single" w:sz="12" w:space="0" w:color="9BBB59" w:themeColor="accent3"/>
+            </w:tcBorders>
+            <w:tcMar>
+              <w:top w:w="0" w:type="dxa"/>
+              <w:left w:w="108" w:type="dxa"/>
+              <w:bottom w:w="0" w:type="dxa"/>
+              <w:right w:w="108" w:type="dxa"/>
+            </w:tcMar>
+          </w:tcPr>
+          <w:p>
+            <w:pPr>
+              <w:spacing w:after="0" w:line="240" w:lineRule="auto"/>
+              <w:rPr>
+                <w:rFonts w:ascii="Arial" w:eastAsia="Times New Roman" w:hAnsi="Arial" w:cs="Arial"/>
+                <w:color w:val="000000"/>
+                <w:lang w:val="es-MX" w:eastAsia="es-MX"/>
+              </w:rPr>
+            </w:pPr>
+            <w:r>
+              <w:rPr>
+                <w:rFonts w:ascii="Arial" w:eastAsia="Times New Roman" w:hAnsi="Arial" w:cs="Arial"/>
+                <w:color w:val="000000"/>
+                <w:lang w:val="es-MX" w:eastAsia="es-MX"/>
+              </w:rPr>
+              <w:t>1090423852</w:t>
+            </w:r>
+          </w:p>
+        </w:tc>
+        <w:tc>
+          <w:tcPr>
+            <w:tcW w:w="2410" w:type="dxa"/>
+            <w:tcBorders>
+              <w:top w:val="single" w:sz="12" w:space="0" w:color="9BBB59" w:themeColor="accent3"/>
+              <w:left w:val="single" w:sz="12" w:space="0" w:color="9BBB59" w:themeColor="accent3"/>
+              <w:bottom w:val="single" w:sz="12" w:space="0" w:color="9BBB59" w:themeColor="accent3"/>
+              <w:right w:val="single" w:sz="12" w:space="0" w:color="9BBB59" w:themeColor="accent3"/>
+            </w:tcBorders>
+          </w:tcPr>
+          <w:p>
+            <w:pPr>
+              <w:spacing w:after="0" w:line="240" w:lineRule="auto"/>
+              <w:rPr>
+                <w:rFonts w:ascii="Arial" w:eastAsia="Times New Roman" w:hAnsi="Arial" w:cs="Arial"/>
+                <w:color w:val="000000"/>
+                <w:lang w:val="es-MX" w:eastAsia="es-MX"/>
+              </w:rPr>
+            </w:pPr>
+            <w:hyperlink r:id="rId8" w:history="1">
+              <w:r>
+                <w:rPr>
+                  <w:rStyle w:val="Hipervnculo"/>
+                  <w:rFonts w:ascii="Arial" w:eastAsia="Times New Roman" w:hAnsi="Arial" w:cs="Arial"/>
+                  <w:lang w:val="es-MX" w:eastAsia="es-MX"/>
+                </w:rPr>
+                <w:t>jeapenach@gmail.com</w:t>
+              </w:r>
+            </w:hyperlink>
+          </w:p>
+        </w:tc>
+        <w:tc>
+          <w:tcPr>
+            <w:tcW w:w="1543" w:type="dxa"/>
+            <w:tcBorders>
+              <w:top w:val="single" w:sz="12" w:space="0" w:color="9BBB59" w:themeColor="accent3"/>
+              <w:left w:val="single" w:sz="12" w:space="0" w:color="9BBB59" w:themeColor="accent3"/>
+              <w:bottom w:val="single" w:sz="12" w:space="0" w:color="9BBB59" w:themeColor="accent3"/>
+              <w:right w:val="single" w:sz="12" w:space="0" w:color="9BBB59" w:themeColor="accent3"/>
+            </w:tcBorders>
+            <w:vAlign w:val="center"/>
+          </w:tcPr>
+          <w:p>
+            <w:pPr>
+              <w:spacing w:after="0" w:line="240" w:lineRule="auto"/>
+              <w:jc w:val="center"/>
+              <w:rPr>
+                <w:rFonts w:eastAsia="Times New Roman" w:cstheme="minorHAnsi"/>
+                <w:color w:val="000000"/>
+                <w:lang w:val="es-MX" w:eastAsia="es-MX"/>
+              </w:rPr>
+            </w:pPr>
+            <w:r>
+              <w:rPr>
+                <w:rFonts w:eastAsia="Times New Roman" w:cstheme="minorHAnsi"/>
+                <w:color w:val="A6A6A6" w:themeColor="background1" w:themeShade="A6"/>
+                <w:sz w:val="24"/>
+                <w:lang w:val="es-MX" w:eastAsia="es-MX"/>
+              </w:rPr>
+              <w:t>17-18</w:t>
+            </w:r>
+          </w:p>
+        </w:tc>
+      </w:tr>
+      <w:tr>
+        <w:trPr>
+          <w:trHeight w:val="268"/>
+        </w:trPr>
+        <w:tc>
+          <w:tcPr>
+            <w:tcW w:w="2943" w:type="dxa"/>
+            <w:tcBorders>
+              <w:top w:val="single" w:sz="12" w:space="0" w:color="9BBB59" w:themeColor="accent3"/>
+              <w:left w:val="single" w:sz="12" w:space="0" w:color="9BBB59" w:themeColor="accent3"/>
+              <w:bottom w:val="single" w:sz="12" w:space="0" w:color="9BBB59" w:themeColor="accent3"/>
+              <w:right w:val="single" w:sz="12" w:space="0" w:color="9BBB59" w:themeColor="accent3"/>
+            </w:tcBorders>
+          </w:tcPr>
+          <w:p>
+            <w:pPr>
+              <w:spacing w:after="0" w:line="240" w:lineRule="auto"/>
+              <w:rPr>
+                <w:rFonts w:eastAsia="Times New Roman" w:cstheme="minorHAnsi"/>
+                <w:b/>
+                <w:color w:val="808080" w:themeColor="background1" w:themeShade="80"/>
+                <w:lang w:val="es-MX" w:eastAsia="es-MX"/>
+              </w:rPr>
+            </w:pPr>
+            <w:r>
+              <w:rPr>
+                <w:rFonts w:eastAsia="Times New Roman" w:cstheme="minorHAnsi"/>
+                <w:b/>
+                <w:color w:val="808080" w:themeColor="background1" w:themeShade="80"/>
+                <w:lang w:val="es-MX" w:eastAsia="es-MX"/>
+              </w:rPr>
+              <w:t>Diseñador de software</w:t>
+            </w:r>
+          </w:p>
+        </w:tc>
+        <w:tc>
+          <w:tcPr>
+            <w:tcW w:w="2835" w:type="dxa"/>
+            <w:tcBorders>
+              <w:top w:val="single" w:sz="12" w:space="0" w:color="9BBB59" w:themeColor="accent3"/>
+              <w:left w:val="single" w:sz="12" w:space="0" w:color="9BBB59" w:themeColor="accent3"/>
+              <w:bottom w:val="single" w:sz="12" w:space="0" w:color="9BBB59" w:themeColor="accent3"/>
+              <w:right w:val="single" w:sz="12" w:space="0" w:color="9BBB59" w:themeColor="accent3"/>
+            </w:tcBorders>
+          </w:tcPr>
+          <w:p>
+            <w:pPr>
+              <w:spacing w:after="0" w:line="240" w:lineRule="auto"/>
+              <w:rPr>
+                <w:rFonts w:ascii="Times New Roman" w:eastAsia="Times New Roman" w:hAnsi="Times New Roman" w:cs="Times New Roman"/>
+                <w:sz w:val="24"/>
+                <w:szCs w:val="24"/>
+                <w:lang w:val="es-MX" w:eastAsia="es-MX"/>
+              </w:rPr>
+            </w:pPr>
+            <w:r>
+              <w:rPr>
+                <w:rFonts w:ascii="Times New Roman" w:eastAsia="Times New Roman" w:hAnsi="Times New Roman" w:cs="Times New Roman"/>
+                <w:sz w:val="24"/>
+                <w:szCs w:val="24"/>
+                <w:lang w:val="es-MX" w:eastAsia="es-MX"/>
+              </w:rPr>
+              <w:t>Olga Lucía Madrigal Tique</w:t>
+            </w:r>
+          </w:p>
+        </w:tc>
+        <w:tc>
+          <w:tcPr>
+            <w:tcW w:w="2977" w:type="dxa"/>
+            <w:tcBorders>
+              <w:top w:val="single" w:sz="12" w:space="0" w:color="9BBB59" w:themeColor="accent3"/>
+              <w:left w:val="single" w:sz="12" w:space="0" w:color="9BBB59" w:themeColor="accent3"/>
+              <w:bottom w:val="single" w:sz="12" w:space="0" w:color="9BBB59" w:themeColor="accent3"/>
+              <w:right w:val="single" w:sz="12" w:space="0" w:color="9BBB59" w:themeColor="accent3"/>
+            </w:tcBorders>
+            <w:tcMar>
+              <w:top w:w="0" w:type="dxa"/>
+              <w:left w:w="108" w:type="dxa"/>
+              <w:bottom w:w="0" w:type="dxa"/>
+              <w:right w:w="108" w:type="dxa"/>
+            </w:tcMar>
+            <w:hideMark/>
+          </w:tcPr>
+          <w:p>
+            <w:pPr>
+              <w:spacing w:after="0" w:line="240" w:lineRule="auto"/>
+              <w:rPr>
+                <w:rFonts w:ascii="Times New Roman" w:eastAsia="Times New Roman" w:hAnsi="Times New Roman" w:cs="Times New Roman"/>
+                <w:sz w:val="24"/>
+                <w:szCs w:val="24"/>
+                <w:lang w:val="es-MX" w:eastAsia="es-MX"/>
+              </w:rPr>
+            </w:pPr>
+            <w:r>
+              <w:rPr>
+                <w:rFonts w:ascii="Times New Roman" w:eastAsia="Times New Roman" w:hAnsi="Times New Roman" w:cs="Times New Roman"/>
+                <w:sz w:val="24"/>
+                <w:szCs w:val="24"/>
+                <w:lang w:val="es-MX" w:eastAsia="es-MX"/>
+              </w:rPr>
+              <w:t>1105058066</w:t>
+            </w:r>
+          </w:p>
+        </w:tc>
+        <w:tc>
+          <w:tcPr>
+            <w:tcW w:w="2410" w:type="dxa"/>
+            <w:tcBorders>
+              <w:top w:val="single" w:sz="12" w:space="0" w:color="9BBB59" w:themeColor="accent3"/>
+              <w:left w:val="single" w:sz="12" w:space="0" w:color="9BBB59" w:themeColor="accent3"/>
+              <w:bottom w:val="single" w:sz="12" w:space="0" w:color="9BBB59" w:themeColor="accent3"/>
+              <w:right w:val="single" w:sz="12" w:space="0" w:color="9BBB59" w:themeColor="accent3"/>
+            </w:tcBorders>
+          </w:tcPr>
+          <w:p>
+            <w:pPr>
+              <w:spacing w:after="0" w:line="240" w:lineRule="auto"/>
+              <w:rPr>
+                <w:rFonts w:ascii="Times New Roman" w:eastAsia="Times New Roman" w:hAnsi="Times New Roman" w:cs="Times New Roman"/>
+                <w:sz w:val="24"/>
+                <w:szCs w:val="24"/>
+                <w:lang w:val="es-MX" w:eastAsia="es-MX"/>
+              </w:rPr>
+            </w:pPr>
+            <w:hyperlink r:id="rId9" w:history="1">
+              <w:r>
+                <w:rPr>
+                  <w:rStyle w:val="Hipervnculo"/>
+                  <w:rFonts w:ascii="Times New Roman" w:eastAsia="Times New Roman" w:hAnsi="Times New Roman" w:cs="Times New Roman"/>
+                  <w:sz w:val="24"/>
+                  <w:szCs w:val="24"/>
+                  <w:lang w:val="es-MX" w:eastAsia="es-MX"/>
+                </w:rPr>
+                <w:t>madrigaltique@outlook.es</w:t>
+              </w:r>
+            </w:hyperlink>
+          </w:p>
+        </w:tc>
+        <w:tc>
+          <w:tcPr>
+            <w:tcW w:w="1543" w:type="dxa"/>
+            <w:tcBorders>
+              <w:top w:val="single" w:sz="12" w:space="0" w:color="9BBB59" w:themeColor="accent3"/>
+              <w:left w:val="single" w:sz="12" w:space="0" w:color="9BBB59" w:themeColor="accent3"/>
+              <w:bottom w:val="single" w:sz="12" w:space="0" w:color="9BBB59" w:themeColor="accent3"/>
+              <w:right w:val="single" w:sz="12" w:space="0" w:color="9BBB59" w:themeColor="accent3"/>
+            </w:tcBorders>
+            <w:vAlign w:val="center"/>
+          </w:tcPr>
+          <w:p>
+            <w:pPr>
+              <w:spacing w:after="0" w:line="240" w:lineRule="auto"/>
+              <w:jc w:val="center"/>
+              <w:rPr>
+                <w:rFonts w:ascii="Times New Roman" w:eastAsia="Times New Roman" w:hAnsi="Times New Roman" w:cs="Times New Roman"/>
+                <w:sz w:val="24"/>
+                <w:szCs w:val="24"/>
+                <w:lang w:val="es-MX" w:eastAsia="es-MX"/>
+              </w:rPr>
+            </w:pPr>
+            <w:r>
+              <w:rPr>
+                <w:rFonts w:eastAsia="Times New Roman" w:cstheme="minorHAnsi"/>
+                <w:color w:val="A6A6A6" w:themeColor="background1" w:themeShade="A6"/>
+                <w:sz w:val="24"/>
+                <w:lang w:val="es-MX" w:eastAsia="es-MX"/>
+              </w:rPr>
+              <w:t>17-18</w:t>
+            </w:r>
+          </w:p>
+        </w:tc>
+      </w:tr>
+      <w:tr>
+        <w:trPr>
+          <w:trHeight w:val="274"/>
+        </w:trPr>
+        <w:tc>
+          <w:tcPr>
+            <w:tcW w:w="2943" w:type="dxa"/>
+            <w:tcBorders>
+              <w:top w:val="single" w:sz="12" w:space="0" w:color="9BBB59" w:themeColor="accent3"/>
+              <w:left w:val="single" w:sz="12" w:space="0" w:color="9BBB59" w:themeColor="accent3"/>
+              <w:bottom w:val="single" w:sz="12" w:space="0" w:color="9BBB59" w:themeColor="accent3"/>
+              <w:right w:val="single" w:sz="12" w:space="0" w:color="9BBB59" w:themeColor="accent3"/>
+            </w:tcBorders>
+          </w:tcPr>
+          <w:p>
+            <w:pPr>
+              <w:spacing w:after="0" w:line="240" w:lineRule="auto"/>
+              <w:rPr>
+                <w:rFonts w:eastAsia="Times New Roman" w:cstheme="minorHAnsi"/>
+                <w:b/>
+                <w:color w:val="808080" w:themeColor="background1" w:themeShade="80"/>
+                <w:lang w:val="es-MX" w:eastAsia="es-MX"/>
+              </w:rPr>
+            </w:pPr>
+            <w:r>
+              <w:rPr>
+                <w:rFonts w:eastAsia="Times New Roman" w:cstheme="minorHAnsi"/>
+                <w:b/>
+                <w:color w:val="808080" w:themeColor="background1" w:themeShade="80"/>
+                <w:lang w:val="es-MX" w:eastAsia="es-MX"/>
+              </w:rPr>
+              <w:t>Diseñador UI</w:t>
+            </w:r>
+          </w:p>
+        </w:tc>
+        <w:tc>
+          <w:tcPr>
+            <w:tcW w:w="2835" w:type="dxa"/>
+            <w:tcBorders>
+              <w:top w:val="single" w:sz="12" w:space="0" w:color="9BBB59" w:themeColor="accent3"/>
+              <w:left w:val="single" w:sz="12" w:space="0" w:color="9BBB59" w:themeColor="accent3"/>
+              <w:bottom w:val="single" w:sz="12" w:space="0" w:color="9BBB59" w:themeColor="accent3"/>
+              <w:right w:val="single" w:sz="12" w:space="0" w:color="9BBB59" w:themeColor="accent3"/>
+            </w:tcBorders>
+          </w:tcPr>
+          <w:p>
+            <w:pPr>
+              <w:spacing w:after="0" w:line="240" w:lineRule="auto"/>
+              <w:rPr>
+                <w:rFonts w:ascii="Times New Roman" w:eastAsia="Times New Roman" w:hAnsi="Times New Roman" w:cs="Times New Roman"/>
+                <w:sz w:val="24"/>
+                <w:szCs w:val="24"/>
+                <w:lang w:val="es-MX" w:eastAsia="es-MX"/>
+              </w:rPr>
+            </w:pPr>
+            <w:r>
+              <w:rPr>
+                <w:rFonts w:ascii="Times New Roman" w:eastAsia="Times New Roman" w:hAnsi="Times New Roman" w:cs="Times New Roman"/>
+                <w:sz w:val="24"/>
+                <w:szCs w:val="24"/>
+                <w:lang w:val="es-MX" w:eastAsia="es-MX"/>
+              </w:rPr>
+              <w:t>Esmeralda Olmos</w:t>
+            </w:r>
+          </w:p>
+        </w:tc>
+        <w:tc>
+          <w:tcPr>
+            <w:tcW w:w="2977" w:type="dxa"/>
+            <w:tcBorders>
+              <w:top w:val="single" w:sz="12" w:space="0" w:color="9BBB59" w:themeColor="accent3"/>
+              <w:left w:val="single" w:sz="12" w:space="0" w:color="9BBB59" w:themeColor="accent3"/>
+              <w:bottom w:val="single" w:sz="12" w:space="0" w:color="9BBB59" w:themeColor="accent3"/>
+              <w:right w:val="single" w:sz="12" w:space="0" w:color="9BBB59" w:themeColor="accent3"/>
+            </w:tcBorders>
+            <w:tcMar>
+              <w:top w:w="0" w:type="dxa"/>
+              <w:left w:w="108" w:type="dxa"/>
+              <w:bottom w:w="0" w:type="dxa"/>
+              <w:right w:w="108" w:type="dxa"/>
+            </w:tcMar>
+          </w:tcPr>
+          <w:p>
+            <w:pPr>
+              <w:spacing w:after="0" w:line="240" w:lineRule="auto"/>
+              <w:rPr>
+                <w:rFonts w:ascii="Times New Roman" w:eastAsia="Times New Roman" w:hAnsi="Times New Roman" w:cs="Times New Roman"/>
+                <w:sz w:val="24"/>
+                <w:szCs w:val="24"/>
+                <w:lang w:val="es-MX" w:eastAsia="es-MX"/>
+              </w:rPr>
+            </w:pPr>
+            <w:r>
+              <w:rPr>
+                <w:rFonts w:ascii="Times New Roman" w:eastAsia="Times New Roman" w:hAnsi="Times New Roman" w:cs="Times New Roman"/>
+                <w:sz w:val="24"/>
+                <w:szCs w:val="24"/>
+                <w:lang w:val="es-MX" w:eastAsia="es-MX"/>
+              </w:rPr>
+              <w:t>39449149</w:t>
+            </w:r>
+          </w:p>
+        </w:tc>
+        <w:tc>
+          <w:tcPr>
+            <w:tcW w:w="2410" w:type="dxa"/>
+            <w:tcBorders>
+              <w:top w:val="single" w:sz="12" w:space="0" w:color="9BBB59" w:themeColor="accent3"/>
+              <w:left w:val="single" w:sz="12" w:space="0" w:color="9BBB59" w:themeColor="accent3"/>
+              <w:bottom w:val="single" w:sz="12" w:space="0" w:color="9BBB59" w:themeColor="accent3"/>
+              <w:right w:val="single" w:sz="12" w:space="0" w:color="9BBB59" w:themeColor="accent3"/>
+            </w:tcBorders>
+          </w:tcPr>
+          <w:p>
+            <w:pPr>
+              <w:spacing w:after="0" w:line="240" w:lineRule="auto"/>
+              <w:rPr>
+                <w:rFonts w:ascii="Times New Roman" w:eastAsia="Times New Roman" w:hAnsi="Times New Roman" w:cs="Times New Roman"/>
+                <w:sz w:val="24"/>
+                <w:szCs w:val="24"/>
+                <w:lang w:val="es-MX" w:eastAsia="es-MX"/>
+              </w:rPr>
+            </w:pPr>
+            <w:hyperlink r:id="rId10" w:history="1">
+              <w:r>
+                <w:rPr>
+                  <w:rStyle w:val="Hipervnculo"/>
+                  <w:rFonts w:ascii="Times New Roman" w:eastAsia="Times New Roman" w:hAnsi="Times New Roman" w:cs="Times New Roman"/>
+                  <w:sz w:val="24"/>
+                  <w:szCs w:val="24"/>
+                  <w:lang w:val="es-MX" w:eastAsia="es-MX"/>
+                </w:rPr>
+                <w:t>esmeolmos@hotmail.com</w:t>
+              </w:r>
+            </w:hyperlink>
+          </w:p>
+        </w:tc>
+        <w:tc>
+          <w:tcPr>
+            <w:tcW w:w="1543" w:type="dxa"/>
+            <w:tcBorders>
+              <w:top w:val="single" w:sz="12" w:space="0" w:color="9BBB59" w:themeColor="accent3"/>
+              <w:left w:val="single" w:sz="12" w:space="0" w:color="9BBB59" w:themeColor="accent3"/>
+              <w:bottom w:val="single" w:sz="12" w:space="0" w:color="9BBB59" w:themeColor="accent3"/>
+              <w:right w:val="single" w:sz="12" w:space="0" w:color="9BBB59" w:themeColor="accent3"/>
+            </w:tcBorders>
+            <w:vAlign w:val="center"/>
+          </w:tcPr>
+          <w:p>
+            <w:pPr>
+              <w:spacing w:after="0" w:line="240" w:lineRule="auto"/>
+              <w:jc w:val="center"/>
+              <w:rPr>
+                <w:rFonts w:ascii="Times New Roman" w:eastAsia="Times New Roman" w:hAnsi="Times New Roman" w:cs="Times New Roman"/>
+                <w:sz w:val="24"/>
+                <w:szCs w:val="24"/>
+                <w:lang w:val="es-MX" w:eastAsia="es-MX"/>
+              </w:rPr>
+            </w:pPr>
+            <w:r>
+              <w:rPr>
+                <w:rFonts w:eastAsia="Times New Roman" w:cstheme="minorHAnsi"/>
+                <w:color w:val="A6A6A6" w:themeColor="background1" w:themeShade="A6"/>
+                <w:sz w:val="24"/>
+                <w:lang w:val="es-MX" w:eastAsia="es-MX"/>
+              </w:rPr>
+              <w:t>17-18</w:t>
+            </w:r>
+          </w:p>
+        </w:tc>
+      </w:tr>
+      <w:tr>
+        <w:trPr>
+          <w:trHeight w:val="279"/>
+        </w:trPr>
+        <w:tc>
+          <w:tcPr>
+            <w:tcW w:w="2943" w:type="dxa"/>
+            <w:tcBorders>
+              <w:top w:val="single" w:sz="12" w:space="0" w:color="9BBB59" w:themeColor="accent3"/>
+              <w:left w:val="single" w:sz="12" w:space="0" w:color="9BBB59" w:themeColor="accent3"/>
+              <w:bottom w:val="single" w:sz="12" w:space="0" w:color="9BBB59" w:themeColor="accent3"/>
+              <w:right w:val="single" w:sz="12" w:space="0" w:color="9BBB59" w:themeColor="accent3"/>
+            </w:tcBorders>
+          </w:tcPr>
+          <w:p>
+            <w:pPr>
+              <w:spacing w:after="0" w:line="240" w:lineRule="auto"/>
+              <w:rPr>
+                <w:rFonts w:eastAsia="Times New Roman" w:cstheme="minorHAnsi"/>
+                <w:b/>
+                <w:color w:val="808080" w:themeColor="background1" w:themeShade="80"/>
+                <w:lang w:val="es-MX" w:eastAsia="es-MX"/>
+              </w:rPr>
+            </w:pPr>
+            <w:proofErr w:type="spellStart"/>
+            <w:r>
+              <w:rPr>
+                <w:rFonts w:eastAsia="Times New Roman" w:cstheme="minorHAnsi"/>
+                <w:b/>
+                <w:color w:val="808080" w:themeColor="background1" w:themeShade="80"/>
+                <w:lang w:val="es-MX" w:eastAsia="es-MX"/>
+              </w:rPr>
+              <w:t>Tester</w:t>
+            </w:r>
+            <w:proofErr w:type="spellEnd"/>
+          </w:p>
+        </w:tc>
+        <w:tc>
+          <w:tcPr>
+            <w:tcW w:w="2835" w:type="dxa"/>
+            <w:tcBorders>
+              <w:top w:val="single" w:sz="12" w:space="0" w:color="9BBB59" w:themeColor="accent3"/>
+              <w:left w:val="single" w:sz="12" w:space="0" w:color="9BBB59" w:themeColor="accent3"/>
+              <w:bottom w:val="single" w:sz="12" w:space="0" w:color="9BBB59" w:themeColor="accent3"/>
+              <w:right w:val="single" w:sz="12" w:space="0" w:color="9BBB59" w:themeColor="accent3"/>
+            </w:tcBorders>
+          </w:tcPr>
+          <w:p>
+            <w:pPr>
+              <w:spacing w:after="0" w:line="240" w:lineRule="auto"/>
+              <w:rPr>
+                <w:rFonts w:ascii="Times New Roman" w:eastAsia="Times New Roman" w:hAnsi="Times New Roman" w:cs="Times New Roman"/>
+                <w:sz w:val="24"/>
+                <w:szCs w:val="24"/>
+                <w:lang w:val="es-MX" w:eastAsia="es-MX"/>
+              </w:rPr>
+            </w:pPr>
+            <w:proofErr w:type="spellStart"/>
+            <w:r>
+              <w:rPr>
+                <w:rFonts w:ascii="Arial" w:hAnsi="Arial" w:cs="Arial"/>
+                <w:color w:val="000000"/>
+              </w:rPr>
+              <w:t>Dilson</w:t>
+            </w:r>
+            <w:proofErr w:type="spellEnd"/>
+            <w:r>
+              <w:rPr>
+                <w:rFonts w:ascii="Arial" w:hAnsi="Arial" w:cs="Arial"/>
+                <w:color w:val="000000"/>
+              </w:rPr>
+              <w:t xml:space="preserve"> Rafael </w:t>
+            </w:r>
+            <w:proofErr w:type="spellStart"/>
+            <w:r>
+              <w:rPr>
+                <w:rFonts w:ascii="Arial" w:hAnsi="Arial" w:cs="Arial"/>
+                <w:color w:val="000000"/>
+              </w:rPr>
+              <w:t>Guette</w:t>
+            </w:r>
+            <w:proofErr w:type="spellEnd"/>
+            <w:r>
+              <w:rPr>
+                <w:rFonts w:ascii="Arial" w:hAnsi="Arial" w:cs="Arial"/>
+                <w:color w:val="000000"/>
+              </w:rPr>
+              <w:t xml:space="preserve"> </w:t>
+            </w:r>
+            <w:proofErr w:type="spellStart"/>
+            <w:r>
+              <w:rPr>
+                <w:rFonts w:ascii="Arial" w:hAnsi="Arial" w:cs="Arial"/>
+                <w:color w:val="000000"/>
+              </w:rPr>
+              <w:t>Coneo</w:t>
+            </w:r>
+            <w:proofErr w:type="spellEnd"/>
+          </w:p>
+        </w:tc>
+        <w:tc>
+          <w:tcPr>
+            <w:tcW w:w="2977" w:type="dxa"/>
+            <w:tcBorders>
+              <w:top w:val="single" w:sz="12" w:space="0" w:color="9BBB59" w:themeColor="accent3"/>
+              <w:left w:val="single" w:sz="12" w:space="0" w:color="9BBB59" w:themeColor="accent3"/>
+              <w:bottom w:val="single" w:sz="12" w:space="0" w:color="9BBB59" w:themeColor="accent3"/>
+              <w:right w:val="single" w:sz="12" w:space="0" w:color="9BBB59" w:themeColor="accent3"/>
+            </w:tcBorders>
+            <w:tcMar>
+              <w:top w:w="0" w:type="dxa"/>
+              <w:left w:w="108" w:type="dxa"/>
+              <w:bottom w:w="0" w:type="dxa"/>
+              <w:right w:w="108" w:type="dxa"/>
+            </w:tcMar>
+          </w:tcPr>
+          <w:p>
+            <w:pPr>
+              <w:spacing w:after="0" w:line="240" w:lineRule="auto"/>
+              <w:rPr>
+                <w:rFonts w:ascii="Times New Roman" w:eastAsia="Times New Roman" w:hAnsi="Times New Roman" w:cs="Times New Roman"/>
+                <w:sz w:val="24"/>
+                <w:szCs w:val="24"/>
+                <w:lang w:val="es-MX" w:eastAsia="es-MX"/>
+              </w:rPr>
+            </w:pPr>
+            <w:r>
+              <w:rPr>
+                <w:rFonts w:ascii="Times New Roman" w:eastAsia="Times New Roman" w:hAnsi="Times New Roman" w:cs="Times New Roman"/>
+                <w:sz w:val="24"/>
+                <w:szCs w:val="24"/>
+                <w:lang w:val="es-MX" w:eastAsia="es-MX"/>
+              </w:rPr>
+              <w:t>9103434</w:t>
+            </w:r>
+          </w:p>
+        </w:tc>
+        <w:tc>
+          <w:tcPr>
+            <w:tcW w:w="2410" w:type="dxa"/>
+            <w:tcBorders>
+              <w:top w:val="single" w:sz="12" w:space="0" w:color="9BBB59" w:themeColor="accent3"/>
+              <w:left w:val="single" w:sz="12" w:space="0" w:color="9BBB59" w:themeColor="accent3"/>
+              <w:bottom w:val="single" w:sz="12" w:space="0" w:color="9BBB59" w:themeColor="accent3"/>
+              <w:right w:val="single" w:sz="12" w:space="0" w:color="9BBB59" w:themeColor="accent3"/>
+            </w:tcBorders>
+          </w:tcPr>
+          <w:p>
+            <w:pPr>
+              <w:spacing w:after="0" w:line="240" w:lineRule="auto"/>
+              <w:rPr>
+                <w:rFonts w:ascii="Times New Roman" w:eastAsia="Times New Roman" w:hAnsi="Times New Roman" w:cs="Times New Roman"/>
+                <w:sz w:val="24"/>
+                <w:szCs w:val="24"/>
+                <w:lang w:val="es-MX" w:eastAsia="es-MX"/>
+              </w:rPr>
+            </w:pPr>
+          </w:p>
+        </w:tc>
+        <w:tc>
+          <w:tcPr>
+            <w:tcW w:w="1543" w:type="dxa"/>
+            <w:tcBorders>
+              <w:top w:val="single" w:sz="12" w:space="0" w:color="9BBB59" w:themeColor="accent3"/>
+              <w:left w:val="single" w:sz="12" w:space="0" w:color="9BBB59" w:themeColor="accent3"/>
+              <w:bottom w:val="single" w:sz="12" w:space="0" w:color="9BBB59" w:themeColor="accent3"/>
+              <w:right w:val="single" w:sz="12" w:space="0" w:color="9BBB59" w:themeColor="accent3"/>
+            </w:tcBorders>
+            <w:vAlign w:val="center"/>
+          </w:tcPr>
+          <w:p>
+            <w:pPr>
+              <w:spacing w:after="0" w:line="240" w:lineRule="auto"/>
+              <w:jc w:val="center"/>
+              <w:rPr>
+                <w:rFonts w:ascii="Times New Roman" w:eastAsia="Times New Roman" w:hAnsi="Times New Roman" w:cs="Times New Roman"/>
+                <w:sz w:val="24"/>
+                <w:szCs w:val="24"/>
+                <w:lang w:val="es-MX" w:eastAsia="es-MX"/>
+              </w:rPr>
+            </w:pPr>
+            <w:r>
+              <w:rPr>
+                <w:rFonts w:eastAsia="Times New Roman" w:cstheme="minorHAnsi"/>
+                <w:color w:val="A6A6A6" w:themeColor="background1" w:themeShade="A6"/>
+                <w:sz w:val="24"/>
+                <w:lang w:val="es-MX" w:eastAsia="es-MX"/>
+              </w:rPr>
+              <w:t>17-18</w:t>
+            </w:r>
+          </w:p>
+        </w:tc>
+      </w:tr>
+      <w:tr>
+        <w:trPr>
+          <w:trHeight w:val="142"/>
+        </w:trPr>
+        <w:tc>
+          <w:tcPr>
+            <w:tcW w:w="2943" w:type="dxa"/>
+            <w:tcBorders>
+              <w:top w:val="single" w:sz="12" w:space="0" w:color="9BBB59" w:themeColor="accent3"/>
+              <w:left w:val="single" w:sz="12" w:space="0" w:color="9BBB59" w:themeColor="accent3"/>
+              <w:bottom w:val="single" w:sz="12" w:space="0" w:color="9BBB59" w:themeColor="accent3"/>
+              <w:right w:val="single" w:sz="12" w:space="0" w:color="9BBB59" w:themeColor="accent3"/>
+            </w:tcBorders>
+          </w:tcPr>
+          <w:p>
+            <w:pPr>
+              <w:spacing w:after="0" w:line="240" w:lineRule="auto"/>
+              <w:rPr>
+                <w:rFonts w:eastAsia="Times New Roman" w:cstheme="minorHAnsi"/>
+                <w:b/>
+                <w:color w:val="808080" w:themeColor="background1" w:themeShade="80"/>
+                <w:lang w:val="es-MX" w:eastAsia="es-MX"/>
+              </w:rPr>
+            </w:pPr>
+            <w:r>
+              <w:rPr>
+                <w:rFonts w:eastAsia="Times New Roman" w:cstheme="minorHAnsi"/>
+                <w:b/>
+                <w:color w:val="808080" w:themeColor="background1" w:themeShade="80"/>
+                <w:lang w:val="es-MX" w:eastAsia="es-MX"/>
+              </w:rPr>
+              <w:t>Administrador configuración</w:t>
+            </w:r>
+          </w:p>
+        </w:tc>
+        <w:tc>
+          <w:tcPr>
+            <w:tcW w:w="2835" w:type="dxa"/>
+            <w:tcBorders>
+              <w:top w:val="single" w:sz="12" w:space="0" w:color="9BBB59" w:themeColor="accent3"/>
+              <w:left w:val="single" w:sz="12" w:space="0" w:color="9BBB59" w:themeColor="accent3"/>
+              <w:bottom w:val="single" w:sz="12" w:space="0" w:color="9BBB59" w:themeColor="accent3"/>
+              <w:right w:val="single" w:sz="12" w:space="0" w:color="9BBB59" w:themeColor="accent3"/>
+            </w:tcBorders>
+          </w:tcPr>
+          <w:p>
+            <w:pPr>
+              <w:spacing w:after="0" w:line="240" w:lineRule="auto"/>
+              <w:rPr>
+                <w:rFonts w:ascii="Times New Roman" w:eastAsia="Times New Roman" w:hAnsi="Times New Roman" w:cs="Times New Roman"/>
+                <w:sz w:val="24"/>
+                <w:szCs w:val="24"/>
                 <w:lang w:val="es-MX" w:eastAsia="es-MX"/>
               </w:rPr>
             </w:pPr>
@@ -666,8 +1348,9 @@
             <w:pPr>
               <w:spacing w:after="0" w:line="240" w:lineRule="auto"/>
               <w:rPr>
-                <w:rFonts w:ascii="Arial" w:eastAsia="Times New Roman" w:hAnsi="Arial" w:cs="Arial"/>
-                <w:color w:val="000000"/>
+                <w:rFonts w:ascii="Times New Roman" w:eastAsia="Times New Roman" w:hAnsi="Times New Roman" w:cs="Times New Roman"/>
+                <w:sz w:val="24"/>
+                <w:szCs w:val="24"/>
                 <w:lang w:val="es-MX" w:eastAsia="es-MX"/>
               </w:rPr>
             </w:pPr>
@@ -687,8 +1370,9 @@
             <w:pPr>
               <w:spacing w:after="0" w:line="240" w:lineRule="auto"/>
               <w:rPr>
-                <w:rFonts w:ascii="Arial" w:eastAsia="Times New Roman" w:hAnsi="Arial" w:cs="Arial"/>
-                <w:color w:val="000000"/>
+                <w:rFonts w:ascii="Times New Roman" w:eastAsia="Times New Roman" w:hAnsi="Times New Roman" w:cs="Times New Roman"/>
+                <w:sz w:val="24"/>
+                <w:szCs w:val="24"/>
                 <w:lang w:val="es-MX" w:eastAsia="es-MX"/>
               </w:rPr>
             </w:pPr>
@@ -710,572 +1394,6 @@
               <w:spacing w:after="0" w:line="240" w:lineRule="auto"/>
               <w:jc w:val="center"/>
               <w:rPr>
-                <w:rFonts w:eastAsia="Times New Roman" w:cstheme="minorHAnsi"/>
-                <w:color w:val="000000"/>
-                <w:lang w:val="es-MX" w:eastAsia="es-MX"/>
-              </w:rPr>
-            </w:pPr>
-            <w:r>
-              <w:rPr>
-                <w:rFonts w:eastAsia="Times New Roman" w:cstheme="minorHAnsi"/>
-                <w:color w:val="A6A6A6" w:themeColor="background1" w:themeShade="A6"/>
-                <w:sz w:val="24"/>
-                <w:lang w:val="es-MX" w:eastAsia="es-MX"/>
-              </w:rPr>
-              <w:t>19 - 20</w:t>
-            </w:r>
-          </w:p>
-        </w:tc>
-      </w:tr>
-      <w:tr>
-        <w:trPr>
-          <w:trHeight w:val="268"/>
-        </w:trPr>
-        <w:tc>
-          <w:tcPr>
-            <w:tcW w:w="2943" w:type="dxa"/>
-            <w:tcBorders>
-              <w:top w:val="single" w:sz="12" w:space="0" w:color="9BBB59" w:themeColor="accent3"/>
-              <w:left w:val="single" w:sz="12" w:space="0" w:color="9BBB59" w:themeColor="accent3"/>
-              <w:bottom w:val="single" w:sz="12" w:space="0" w:color="9BBB59" w:themeColor="accent3"/>
-              <w:right w:val="single" w:sz="12" w:space="0" w:color="9BBB59" w:themeColor="accent3"/>
-            </w:tcBorders>
-          </w:tcPr>
-          <w:p>
-            <w:pPr>
-              <w:spacing w:after="0" w:line="240" w:lineRule="auto"/>
-              <w:rPr>
-                <w:rFonts w:eastAsia="Times New Roman" w:cstheme="minorHAnsi"/>
-                <w:b/>
-                <w:color w:val="808080" w:themeColor="background1" w:themeShade="80"/>
-                <w:lang w:val="es-MX" w:eastAsia="es-MX"/>
-              </w:rPr>
-            </w:pPr>
-            <w:r>
-              <w:rPr>
-                <w:rFonts w:eastAsia="Times New Roman" w:cstheme="minorHAnsi"/>
-                <w:b/>
-                <w:color w:val="808080" w:themeColor="background1" w:themeShade="80"/>
-                <w:lang w:val="es-MX" w:eastAsia="es-MX"/>
-              </w:rPr>
-              <w:t>Diseñador de software</w:t>
-            </w:r>
-          </w:p>
-        </w:tc>
-        <w:tc>
-          <w:tcPr>
-            <w:tcW w:w="2835" w:type="dxa"/>
-            <w:tcBorders>
-              <w:top w:val="single" w:sz="12" w:space="0" w:color="9BBB59" w:themeColor="accent3"/>
-              <w:left w:val="single" w:sz="12" w:space="0" w:color="9BBB59" w:themeColor="accent3"/>
-              <w:bottom w:val="single" w:sz="12" w:space="0" w:color="9BBB59" w:themeColor="accent3"/>
-              <w:right w:val="single" w:sz="12" w:space="0" w:color="9BBB59" w:themeColor="accent3"/>
-            </w:tcBorders>
-          </w:tcPr>
-          <w:p>
-            <w:pPr>
-              <w:spacing w:after="0" w:line="240" w:lineRule="auto"/>
-              <w:rPr>
-                <w:rFonts w:ascii="Times New Roman" w:eastAsia="Times New Roman" w:hAnsi="Times New Roman" w:cs="Times New Roman"/>
-                <w:sz w:val="24"/>
-                <w:szCs w:val="24"/>
-                <w:lang w:val="es-MX" w:eastAsia="es-MX"/>
-              </w:rPr>
-            </w:pPr>
-          </w:p>
-        </w:tc>
-        <w:tc>
-          <w:tcPr>
-            <w:tcW w:w="2977" w:type="dxa"/>
-            <w:tcBorders>
-              <w:top w:val="single" w:sz="12" w:space="0" w:color="9BBB59" w:themeColor="accent3"/>
-              <w:left w:val="single" w:sz="12" w:space="0" w:color="9BBB59" w:themeColor="accent3"/>
-              <w:bottom w:val="single" w:sz="12" w:space="0" w:color="9BBB59" w:themeColor="accent3"/>
-              <w:right w:val="single" w:sz="12" w:space="0" w:color="9BBB59" w:themeColor="accent3"/>
-            </w:tcBorders>
-            <w:tcMar>
-              <w:top w:w="0" w:type="dxa"/>
-              <w:left w:w="108" w:type="dxa"/>
-              <w:bottom w:w="0" w:type="dxa"/>
-              <w:right w:w="108" w:type="dxa"/>
-            </w:tcMar>
-            <w:hideMark/>
-          </w:tcPr>
-          <w:p>
-            <w:pPr>
-              <w:spacing w:after="0" w:line="240" w:lineRule="auto"/>
-              <w:rPr>
-                <w:rFonts w:ascii="Times New Roman" w:eastAsia="Times New Roman" w:hAnsi="Times New Roman" w:cs="Times New Roman"/>
-                <w:sz w:val="24"/>
-                <w:szCs w:val="24"/>
-                <w:lang w:val="es-MX" w:eastAsia="es-MX"/>
-              </w:rPr>
-            </w:pPr>
-          </w:p>
-        </w:tc>
-        <w:tc>
-          <w:tcPr>
-            <w:tcW w:w="2410" w:type="dxa"/>
-            <w:tcBorders>
-              <w:top w:val="single" w:sz="12" w:space="0" w:color="9BBB59" w:themeColor="accent3"/>
-              <w:left w:val="single" w:sz="12" w:space="0" w:color="9BBB59" w:themeColor="accent3"/>
-              <w:bottom w:val="single" w:sz="12" w:space="0" w:color="9BBB59" w:themeColor="accent3"/>
-              <w:right w:val="single" w:sz="12" w:space="0" w:color="9BBB59" w:themeColor="accent3"/>
-            </w:tcBorders>
-          </w:tcPr>
-          <w:p>
-            <w:pPr>
-              <w:spacing w:after="0" w:line="240" w:lineRule="auto"/>
-              <w:rPr>
-                <w:rFonts w:ascii="Times New Roman" w:eastAsia="Times New Roman" w:hAnsi="Times New Roman" w:cs="Times New Roman"/>
-                <w:sz w:val="24"/>
-                <w:szCs w:val="24"/>
-                <w:lang w:val="es-MX" w:eastAsia="es-MX"/>
-              </w:rPr>
-            </w:pPr>
-          </w:p>
-        </w:tc>
-        <w:tc>
-          <w:tcPr>
-            <w:tcW w:w="1543" w:type="dxa"/>
-            <w:tcBorders>
-              <w:top w:val="single" w:sz="12" w:space="0" w:color="9BBB59" w:themeColor="accent3"/>
-              <w:left w:val="single" w:sz="12" w:space="0" w:color="9BBB59" w:themeColor="accent3"/>
-              <w:bottom w:val="single" w:sz="12" w:space="0" w:color="9BBB59" w:themeColor="accent3"/>
-              <w:right w:val="single" w:sz="12" w:space="0" w:color="9BBB59" w:themeColor="accent3"/>
-            </w:tcBorders>
-            <w:vAlign w:val="center"/>
-          </w:tcPr>
-          <w:p>
-            <w:pPr>
-              <w:spacing w:after="0" w:line="240" w:lineRule="auto"/>
-              <w:jc w:val="center"/>
-              <w:rPr>
-                <w:rFonts w:ascii="Times New Roman" w:eastAsia="Times New Roman" w:hAnsi="Times New Roman" w:cs="Times New Roman"/>
-                <w:sz w:val="24"/>
-                <w:szCs w:val="24"/>
-                <w:lang w:val="es-MX" w:eastAsia="es-MX"/>
-              </w:rPr>
-            </w:pPr>
-            <w:r>
-              <w:rPr>
-                <w:rFonts w:eastAsia="Times New Roman" w:cstheme="minorHAnsi"/>
-                <w:color w:val="A6A6A6" w:themeColor="background1" w:themeShade="A6"/>
-                <w:sz w:val="24"/>
-                <w:lang w:val="es-MX" w:eastAsia="es-MX"/>
-              </w:rPr>
-              <w:t>19 - 20</w:t>
-            </w:r>
-          </w:p>
-        </w:tc>
-      </w:tr>
-      <w:tr>
-        <w:trPr>
-          <w:trHeight w:val="274"/>
-        </w:trPr>
-        <w:tc>
-          <w:tcPr>
-            <w:tcW w:w="2943" w:type="dxa"/>
-            <w:tcBorders>
-              <w:top w:val="single" w:sz="12" w:space="0" w:color="9BBB59" w:themeColor="accent3"/>
-              <w:left w:val="single" w:sz="12" w:space="0" w:color="9BBB59" w:themeColor="accent3"/>
-              <w:bottom w:val="single" w:sz="12" w:space="0" w:color="9BBB59" w:themeColor="accent3"/>
-              <w:right w:val="single" w:sz="12" w:space="0" w:color="9BBB59" w:themeColor="accent3"/>
-            </w:tcBorders>
-          </w:tcPr>
-          <w:p>
-            <w:pPr>
-              <w:spacing w:after="0" w:line="240" w:lineRule="auto"/>
-              <w:rPr>
-                <w:rFonts w:eastAsia="Times New Roman" w:cstheme="minorHAnsi"/>
-                <w:b/>
-                <w:color w:val="808080" w:themeColor="background1" w:themeShade="80"/>
-                <w:lang w:val="es-MX" w:eastAsia="es-MX"/>
-              </w:rPr>
-            </w:pPr>
-            <w:r>
-              <w:rPr>
-                <w:rFonts w:eastAsia="Times New Roman" w:cstheme="minorHAnsi"/>
-                <w:b/>
-                <w:color w:val="808080" w:themeColor="background1" w:themeShade="80"/>
-                <w:lang w:val="es-MX" w:eastAsia="es-MX"/>
-              </w:rPr>
-              <w:t>Diseñador UI</w:t>
-            </w:r>
-          </w:p>
-        </w:tc>
-        <w:tc>
-          <w:tcPr>
-            <w:tcW w:w="2835" w:type="dxa"/>
-            <w:tcBorders>
-              <w:top w:val="single" w:sz="12" w:space="0" w:color="9BBB59" w:themeColor="accent3"/>
-              <w:left w:val="single" w:sz="12" w:space="0" w:color="9BBB59" w:themeColor="accent3"/>
-              <w:bottom w:val="single" w:sz="12" w:space="0" w:color="9BBB59" w:themeColor="accent3"/>
-              <w:right w:val="single" w:sz="12" w:space="0" w:color="9BBB59" w:themeColor="accent3"/>
-            </w:tcBorders>
-          </w:tcPr>
-          <w:p>
-            <w:pPr>
-              <w:spacing w:after="0" w:line="240" w:lineRule="auto"/>
-              <w:rPr>
-                <w:rFonts w:ascii="Times New Roman" w:eastAsia="Times New Roman" w:hAnsi="Times New Roman" w:cs="Times New Roman"/>
-                <w:sz w:val="24"/>
-                <w:szCs w:val="24"/>
-                <w:lang w:val="es-MX" w:eastAsia="es-MX"/>
-              </w:rPr>
-            </w:pPr>
-          </w:p>
-        </w:tc>
-        <w:tc>
-          <w:tcPr>
-            <w:tcW w:w="2977" w:type="dxa"/>
-            <w:tcBorders>
-              <w:top w:val="single" w:sz="12" w:space="0" w:color="9BBB59" w:themeColor="accent3"/>
-              <w:left w:val="single" w:sz="12" w:space="0" w:color="9BBB59" w:themeColor="accent3"/>
-              <w:bottom w:val="single" w:sz="12" w:space="0" w:color="9BBB59" w:themeColor="accent3"/>
-              <w:right w:val="single" w:sz="12" w:space="0" w:color="9BBB59" w:themeColor="accent3"/>
-            </w:tcBorders>
-            <w:tcMar>
-              <w:top w:w="0" w:type="dxa"/>
-              <w:left w:w="108" w:type="dxa"/>
-              <w:bottom w:w="0" w:type="dxa"/>
-              <w:right w:w="108" w:type="dxa"/>
-            </w:tcMar>
-          </w:tcPr>
-          <w:p>
-            <w:pPr>
-              <w:spacing w:after="0" w:line="240" w:lineRule="auto"/>
-              <w:rPr>
-                <w:rFonts w:ascii="Times New Roman" w:eastAsia="Times New Roman" w:hAnsi="Times New Roman" w:cs="Times New Roman"/>
-                <w:sz w:val="24"/>
-                <w:szCs w:val="24"/>
-                <w:lang w:val="es-MX" w:eastAsia="es-MX"/>
-              </w:rPr>
-            </w:pPr>
-          </w:p>
-        </w:tc>
-        <w:tc>
-          <w:tcPr>
-            <w:tcW w:w="2410" w:type="dxa"/>
-            <w:tcBorders>
-              <w:top w:val="single" w:sz="12" w:space="0" w:color="9BBB59" w:themeColor="accent3"/>
-              <w:left w:val="single" w:sz="12" w:space="0" w:color="9BBB59" w:themeColor="accent3"/>
-              <w:bottom w:val="single" w:sz="12" w:space="0" w:color="9BBB59" w:themeColor="accent3"/>
-              <w:right w:val="single" w:sz="12" w:space="0" w:color="9BBB59" w:themeColor="accent3"/>
-            </w:tcBorders>
-          </w:tcPr>
-          <w:p>
-            <w:pPr>
-              <w:spacing w:after="0" w:line="240" w:lineRule="auto"/>
-              <w:rPr>
-                <w:rFonts w:ascii="Times New Roman" w:eastAsia="Times New Roman" w:hAnsi="Times New Roman" w:cs="Times New Roman"/>
-                <w:sz w:val="24"/>
-                <w:szCs w:val="24"/>
-                <w:lang w:val="es-MX" w:eastAsia="es-MX"/>
-              </w:rPr>
-            </w:pPr>
-          </w:p>
-        </w:tc>
-        <w:tc>
-          <w:tcPr>
-            <w:tcW w:w="1543" w:type="dxa"/>
-            <w:tcBorders>
-              <w:top w:val="single" w:sz="12" w:space="0" w:color="9BBB59" w:themeColor="accent3"/>
-              <w:left w:val="single" w:sz="12" w:space="0" w:color="9BBB59" w:themeColor="accent3"/>
-              <w:bottom w:val="single" w:sz="12" w:space="0" w:color="9BBB59" w:themeColor="accent3"/>
-              <w:right w:val="single" w:sz="12" w:space="0" w:color="9BBB59" w:themeColor="accent3"/>
-            </w:tcBorders>
-            <w:vAlign w:val="center"/>
-          </w:tcPr>
-          <w:p>
-            <w:pPr>
-              <w:spacing w:after="0" w:line="240" w:lineRule="auto"/>
-              <w:jc w:val="center"/>
-              <w:rPr>
-                <w:rFonts w:ascii="Times New Roman" w:eastAsia="Times New Roman" w:hAnsi="Times New Roman" w:cs="Times New Roman"/>
-                <w:sz w:val="24"/>
-                <w:szCs w:val="24"/>
-                <w:lang w:val="es-MX" w:eastAsia="es-MX"/>
-              </w:rPr>
-            </w:pPr>
-            <w:r>
-              <w:rPr>
-                <w:rFonts w:eastAsia="Times New Roman" w:cstheme="minorHAnsi"/>
-                <w:color w:val="A6A6A6" w:themeColor="background1" w:themeShade="A6"/>
-                <w:sz w:val="24"/>
-                <w:lang w:val="es-MX" w:eastAsia="es-MX"/>
-              </w:rPr>
-              <w:t>19 - 20</w:t>
-            </w:r>
-          </w:p>
-        </w:tc>
-      </w:tr>
-      <w:tr>
-        <w:trPr>
-          <w:trHeight w:val="279"/>
-        </w:trPr>
-        <w:tc>
-          <w:tcPr>
-            <w:tcW w:w="2943" w:type="dxa"/>
-            <w:tcBorders>
-              <w:top w:val="single" w:sz="12" w:space="0" w:color="9BBB59" w:themeColor="accent3"/>
-              <w:left w:val="single" w:sz="12" w:space="0" w:color="9BBB59" w:themeColor="accent3"/>
-              <w:bottom w:val="single" w:sz="12" w:space="0" w:color="9BBB59" w:themeColor="accent3"/>
-              <w:right w:val="single" w:sz="12" w:space="0" w:color="9BBB59" w:themeColor="accent3"/>
-            </w:tcBorders>
-          </w:tcPr>
-          <w:p>
-            <w:pPr>
-              <w:spacing w:after="0" w:line="240" w:lineRule="auto"/>
-              <w:rPr>
-                <w:rFonts w:eastAsia="Times New Roman" w:cstheme="minorHAnsi"/>
-                <w:b/>
-                <w:color w:val="808080" w:themeColor="background1" w:themeShade="80"/>
-                <w:lang w:val="es-MX" w:eastAsia="es-MX"/>
-              </w:rPr>
-            </w:pPr>
-            <w:proofErr w:type="spellStart"/>
-            <w:r>
-              <w:rPr>
-                <w:rFonts w:eastAsia="Times New Roman" w:cstheme="minorHAnsi"/>
-                <w:b/>
-                <w:color w:val="808080" w:themeColor="background1" w:themeShade="80"/>
-                <w:lang w:val="es-MX" w:eastAsia="es-MX"/>
-              </w:rPr>
-              <w:t>Tester</w:t>
-            </w:r>
-            <w:proofErr w:type="spellEnd"/>
-          </w:p>
-        </w:tc>
-        <w:tc>
-          <w:tcPr>
-            <w:tcW w:w="2835" w:type="dxa"/>
-            <w:tcBorders>
-              <w:top w:val="single" w:sz="12" w:space="0" w:color="9BBB59" w:themeColor="accent3"/>
-              <w:left w:val="single" w:sz="12" w:space="0" w:color="9BBB59" w:themeColor="accent3"/>
-              <w:bottom w:val="single" w:sz="12" w:space="0" w:color="9BBB59" w:themeColor="accent3"/>
-              <w:right w:val="single" w:sz="12" w:space="0" w:color="9BBB59" w:themeColor="accent3"/>
-            </w:tcBorders>
-          </w:tcPr>
-          <w:p>
-            <w:pPr>
-              <w:spacing w:after="0" w:line="240" w:lineRule="auto"/>
-              <w:rPr>
-                <w:rFonts w:ascii="Times New Roman" w:eastAsia="Times New Roman" w:hAnsi="Times New Roman" w:cs="Times New Roman"/>
-                <w:sz w:val="24"/>
-                <w:szCs w:val="24"/>
-                <w:lang w:val="es-MX" w:eastAsia="es-MX"/>
-              </w:rPr>
-            </w:pPr>
-          </w:p>
-        </w:tc>
-        <w:tc>
-          <w:tcPr>
-            <w:tcW w:w="2977" w:type="dxa"/>
-            <w:tcBorders>
-              <w:top w:val="single" w:sz="12" w:space="0" w:color="9BBB59" w:themeColor="accent3"/>
-              <w:left w:val="single" w:sz="12" w:space="0" w:color="9BBB59" w:themeColor="accent3"/>
-              <w:bottom w:val="single" w:sz="12" w:space="0" w:color="9BBB59" w:themeColor="accent3"/>
-              <w:right w:val="single" w:sz="12" w:space="0" w:color="9BBB59" w:themeColor="accent3"/>
-            </w:tcBorders>
-            <w:tcMar>
-              <w:top w:w="0" w:type="dxa"/>
-              <w:left w:w="108" w:type="dxa"/>
-              <w:bottom w:w="0" w:type="dxa"/>
-              <w:right w:w="108" w:type="dxa"/>
-            </w:tcMar>
-          </w:tcPr>
-          <w:p>
-            <w:pPr>
-              <w:spacing w:after="0" w:line="240" w:lineRule="auto"/>
-              <w:rPr>
-                <w:rFonts w:ascii="Times New Roman" w:eastAsia="Times New Roman" w:hAnsi="Times New Roman" w:cs="Times New Roman"/>
-                <w:sz w:val="24"/>
-                <w:szCs w:val="24"/>
-                <w:lang w:val="es-MX" w:eastAsia="es-MX"/>
-              </w:rPr>
-            </w:pPr>
-          </w:p>
-        </w:tc>
-        <w:tc>
-          <w:tcPr>
-            <w:tcW w:w="2410" w:type="dxa"/>
-            <w:tcBorders>
-              <w:top w:val="single" w:sz="12" w:space="0" w:color="9BBB59" w:themeColor="accent3"/>
-              <w:left w:val="single" w:sz="12" w:space="0" w:color="9BBB59" w:themeColor="accent3"/>
-              <w:bottom w:val="single" w:sz="12" w:space="0" w:color="9BBB59" w:themeColor="accent3"/>
-              <w:right w:val="single" w:sz="12" w:space="0" w:color="9BBB59" w:themeColor="accent3"/>
-            </w:tcBorders>
-          </w:tcPr>
-          <w:p>
-            <w:pPr>
-              <w:spacing w:after="0" w:line="240" w:lineRule="auto"/>
-              <w:rPr>
-                <w:rFonts w:ascii="Times New Roman" w:eastAsia="Times New Roman" w:hAnsi="Times New Roman" w:cs="Times New Roman"/>
-                <w:sz w:val="24"/>
-                <w:szCs w:val="24"/>
-                <w:lang w:val="es-MX" w:eastAsia="es-MX"/>
-              </w:rPr>
-            </w:pPr>
-          </w:p>
-        </w:tc>
-        <w:tc>
-          <w:tcPr>
-            <w:tcW w:w="1543" w:type="dxa"/>
-            <w:tcBorders>
-              <w:top w:val="single" w:sz="12" w:space="0" w:color="9BBB59" w:themeColor="accent3"/>
-              <w:left w:val="single" w:sz="12" w:space="0" w:color="9BBB59" w:themeColor="accent3"/>
-              <w:bottom w:val="single" w:sz="12" w:space="0" w:color="9BBB59" w:themeColor="accent3"/>
-              <w:right w:val="single" w:sz="12" w:space="0" w:color="9BBB59" w:themeColor="accent3"/>
-            </w:tcBorders>
-            <w:vAlign w:val="center"/>
-          </w:tcPr>
-          <w:p>
-            <w:pPr>
-              <w:spacing w:after="0" w:line="240" w:lineRule="auto"/>
-              <w:jc w:val="center"/>
-              <w:rPr>
-                <w:rFonts w:ascii="Times New Roman" w:eastAsia="Times New Roman" w:hAnsi="Times New Roman" w:cs="Times New Roman"/>
-                <w:sz w:val="24"/>
-                <w:szCs w:val="24"/>
-                <w:lang w:val="es-MX" w:eastAsia="es-MX"/>
-              </w:rPr>
-            </w:pPr>
-            <w:r>
-              <w:rPr>
-                <w:rFonts w:eastAsia="Times New Roman" w:cstheme="minorHAnsi"/>
-                <w:color w:val="A6A6A6" w:themeColor="background1" w:themeShade="A6"/>
-                <w:sz w:val="24"/>
-                <w:lang w:val="es-MX" w:eastAsia="es-MX"/>
-              </w:rPr>
-              <w:t>19 - 20</w:t>
-            </w:r>
-          </w:p>
-        </w:tc>
-      </w:tr>
-      <w:tr>
-        <w:trPr>
-          <w:trHeight w:val="142"/>
-        </w:trPr>
-        <w:tc>
-          <w:tcPr>
-            <w:tcW w:w="2943" w:type="dxa"/>
-            <w:tcBorders>
-              <w:top w:val="single" w:sz="12" w:space="0" w:color="9BBB59" w:themeColor="accent3"/>
-              <w:left w:val="single" w:sz="12" w:space="0" w:color="9BBB59" w:themeColor="accent3"/>
-              <w:bottom w:val="single" w:sz="12" w:space="0" w:color="9BBB59" w:themeColor="accent3"/>
-              <w:right w:val="single" w:sz="12" w:space="0" w:color="9BBB59" w:themeColor="accent3"/>
-            </w:tcBorders>
-          </w:tcPr>
-          <w:p>
-            <w:pPr>
-              <w:spacing w:after="0" w:line="240" w:lineRule="auto"/>
-              <w:rPr>
-                <w:rFonts w:eastAsia="Times New Roman" w:cstheme="minorHAnsi"/>
-                <w:b/>
-                <w:color w:val="808080" w:themeColor="background1" w:themeShade="80"/>
-                <w:lang w:val="es-MX" w:eastAsia="es-MX"/>
-              </w:rPr>
-            </w:pPr>
-            <w:r>
-              <w:rPr>
-                <w:rFonts w:eastAsia="Times New Roman" w:cstheme="minorHAnsi"/>
-                <w:b/>
-                <w:color w:val="808080" w:themeColor="background1" w:themeShade="80"/>
-                <w:lang w:val="es-MX" w:eastAsia="es-MX"/>
-              </w:rPr>
-              <w:t>Administrador configuración</w:t>
-            </w:r>
-          </w:p>
-        </w:tc>
-        <w:tc>
-          <w:tcPr>
-            <w:tcW w:w="2835" w:type="dxa"/>
-            <w:tcBorders>
-              <w:top w:val="single" w:sz="12" w:space="0" w:color="9BBB59" w:themeColor="accent3"/>
-              <w:left w:val="single" w:sz="12" w:space="0" w:color="9BBB59" w:themeColor="accent3"/>
-              <w:bottom w:val="single" w:sz="12" w:space="0" w:color="9BBB59" w:themeColor="accent3"/>
-              <w:right w:val="single" w:sz="12" w:space="0" w:color="9BBB59" w:themeColor="accent3"/>
-            </w:tcBorders>
-          </w:tcPr>
-          <w:p>
-            <w:pPr>
-              <w:spacing w:after="0" w:line="240" w:lineRule="auto"/>
-              <w:rPr>
-                <w:rFonts w:ascii="Times New Roman" w:eastAsia="Times New Roman" w:hAnsi="Times New Roman" w:cs="Times New Roman"/>
-                <w:sz w:val="24"/>
-                <w:szCs w:val="24"/>
-                <w:lang w:val="es-MX" w:eastAsia="es-MX"/>
-              </w:rPr>
-            </w:pPr>
-          </w:p>
-        </w:tc>
-        <w:tc>
-          <w:tcPr>
-            <w:tcW w:w="2977" w:type="dxa"/>
-            <w:tcBorders>
-              <w:top w:val="single" w:sz="12" w:space="0" w:color="9BBB59" w:themeColor="accent3"/>
-              <w:left w:val="single" w:sz="12" w:space="0" w:color="9BBB59" w:themeColor="accent3"/>
-              <w:bottom w:val="single" w:sz="12" w:space="0" w:color="9BBB59" w:themeColor="accent3"/>
-              <w:right w:val="single" w:sz="12" w:space="0" w:color="9BBB59" w:themeColor="accent3"/>
-            </w:tcBorders>
-            <w:tcMar>
-              <w:top w:w="0" w:type="dxa"/>
-              <w:left w:w="108" w:type="dxa"/>
-              <w:bottom w:w="0" w:type="dxa"/>
-              <w:right w:w="108" w:type="dxa"/>
-            </w:tcMar>
-          </w:tcPr>
-          <w:p>
-            <w:pPr>
-              <w:spacing w:after="0" w:line="240" w:lineRule="auto"/>
-              <w:rPr>
-                <w:rFonts w:ascii="Times New Roman" w:eastAsia="Times New Roman" w:hAnsi="Times New Roman" w:cs="Times New Roman"/>
-                <w:sz w:val="24"/>
-                <w:szCs w:val="24"/>
-                <w:lang w:val="es-MX" w:eastAsia="es-MX"/>
-              </w:rPr>
-            </w:pPr>
-          </w:p>
-        </w:tc>
-        <w:tc>
-          <w:tcPr>
-            <w:tcW w:w="2410" w:type="dxa"/>
-            <w:tcBorders>
-              <w:top w:val="single" w:sz="12" w:space="0" w:color="9BBB59" w:themeColor="accent3"/>
-              <w:left w:val="single" w:sz="12" w:space="0" w:color="9BBB59" w:themeColor="accent3"/>
-              <w:bottom w:val="single" w:sz="12" w:space="0" w:color="9BBB59" w:themeColor="accent3"/>
-              <w:right w:val="single" w:sz="12" w:space="0" w:color="9BBB59" w:themeColor="accent3"/>
-            </w:tcBorders>
-          </w:tcPr>
-          <w:p>
-            <w:pPr>
-              <w:spacing w:after="0" w:line="240" w:lineRule="auto"/>
-              <w:rPr>
-                <w:rFonts w:ascii="Times New Roman" w:eastAsia="Times New Roman" w:hAnsi="Times New Roman" w:cs="Times New Roman"/>
-                <w:sz w:val="24"/>
-                <w:szCs w:val="24"/>
-                <w:lang w:val="es-MX" w:eastAsia="es-MX"/>
-              </w:rPr>
-            </w:pPr>
-          </w:p>
-        </w:tc>
-        <w:tc>
-          <w:tcPr>
-            <w:tcW w:w="1543" w:type="dxa"/>
-            <w:tcBorders>
-              <w:top w:val="single" w:sz="12" w:space="0" w:color="9BBB59" w:themeColor="accent3"/>
-              <w:left w:val="single" w:sz="12" w:space="0" w:color="9BBB59" w:themeColor="accent3"/>
-              <w:bottom w:val="single" w:sz="12" w:space="0" w:color="9BBB59" w:themeColor="accent3"/>
-              <w:right w:val="single" w:sz="12" w:space="0" w:color="9BBB59" w:themeColor="accent3"/>
-            </w:tcBorders>
-            <w:vAlign w:val="center"/>
-          </w:tcPr>
-          <w:p>
-            <w:pPr>
-              <w:spacing w:after="0" w:line="240" w:lineRule="auto"/>
-              <w:jc w:val="center"/>
-              <w:rPr>
                 <w:rFonts w:ascii="Times New Roman" w:eastAsia="Times New Roman" w:hAnsi="Times New Roman" w:cs="Times New Roman"/>
                 <w:sz w:val="24"/>
                 <w:szCs w:val="24"/>
@@ -1329,27 +1447,7 @@
           <w:sz w:val="24"/>
           <w:lang w:val="es-ES"/>
         </w:rPr>
-        <w:t xml:space="preserve">Ceremonias </w:t>
-      </w:r>
-      <w:proofErr w:type="spellStart"/>
-      <w:r>
-        <w:rPr>
-          <w:i/>
-          <w:iCs/>
-          <w:sz w:val="24"/>
-          <w:lang w:val="es-ES"/>
-        </w:rPr>
-        <w:t>Scrum</w:t>
-      </w:r>
-      <w:proofErr w:type="spellEnd"/>
-      <w:r>
-        <w:rPr>
-          <w:i/>
-          <w:iCs/>
-          <w:sz w:val="24"/>
-          <w:lang w:val="es-ES"/>
-        </w:rPr>
-        <w:t>:</w:t>
+        <w:t>Ceremonias Scrum:</w:t>
       </w:r>
     </w:p>
     <w:tbl>
@@ -1527,6 +1625,48 @@
                 <w:lang w:val="es-MX" w:eastAsia="es-MX"/>
               </w:rPr>
             </w:pPr>
+            <w:r>
+              <w:rPr>
+                <w:rFonts w:ascii="Arial" w:eastAsia="Times New Roman" w:hAnsi="Arial" w:cs="Arial"/>
+                <w:color w:val="000000"/>
+                <w:lang w:val="es-MX" w:eastAsia="es-MX"/>
+              </w:rPr>
+              <w:t xml:space="preserve">Lunes </w:t>
+            </w:r>
+            <w:r>
+              <w:rPr>
+                <w:rFonts w:ascii="Arial" w:eastAsia="Times New Roman" w:hAnsi="Arial" w:cs="Arial"/>
+                <w:color w:val="000000"/>
+                <w:lang w:val="es-MX" w:eastAsia="es-MX"/>
+              </w:rPr>
+              <w:t>22 – A</w:t>
+            </w:r>
+            <w:proofErr w:type="spellStart"/>
+            <w:r>
+              <w:rPr>
+                <w:rFonts w:ascii="Arial" w:eastAsia="Times New Roman" w:hAnsi="Arial" w:cs="Arial"/>
+                <w:color w:val="000000"/>
+                <w:lang w:val="es-MX" w:eastAsia="es-MX"/>
+              </w:rPr>
+              <w:t>go</w:t>
+            </w:r>
+            <w:proofErr w:type="spellEnd"/>
+            <w:r>
+              <w:rPr>
+                <w:rFonts w:ascii="Arial" w:eastAsia="Times New Roman" w:hAnsi="Arial" w:cs="Arial"/>
+                <w:color w:val="000000"/>
+                <w:lang w:val="es-MX" w:eastAsia="es-MX"/>
+              </w:rPr>
+              <w:t xml:space="preserve"> </w:t>
+            </w:r>
+            <w:r>
+              <w:rPr>
+                <w:rFonts w:ascii="Arial" w:eastAsia="Times New Roman" w:hAnsi="Arial" w:cs="Arial"/>
+                <w:color w:val="000000"/>
+                <w:lang w:val="es-MX" w:eastAsia="es-MX"/>
+              </w:rPr>
+              <w:t>– 2022, 7:30 pm.</w:t>
+            </w:r>
           </w:p>
         </w:tc>
       </w:tr>
@@ -1571,18 +1711,8 @@
                 <w:color w:val="000000"/>
                 <w:lang w:val="es-MX" w:eastAsia="es-MX"/>
               </w:rPr>
-              <w:t xml:space="preserve"> </w:t>
-            </w:r>
-            <w:proofErr w:type="spellStart"/>
-            <w:r>
-              <w:rPr>
-                <w:rFonts w:ascii="Arial" w:eastAsia="Times New Roman" w:hAnsi="Arial" w:cs="Arial"/>
-                <w:color w:val="000000"/>
-                <w:lang w:val="es-MX" w:eastAsia="es-MX"/>
-              </w:rPr>
-              <w:t>Scrum</w:t>
-            </w:r>
-            <w:proofErr w:type="spellEnd"/>
+              <w:t xml:space="preserve"> Scrum</w:t>
+            </w:r>
           </w:p>
         </w:tc>
         <w:tc>
@@ -1624,7 +1754,43 @@
                 <w:bdr w:val="single" w:sz="4" w:space="0" w:color="auto"/>
                 <w:lang w:val="es-ES"/>
               </w:rPr>
-              <w:t xml:space="preserve"> HH:MM </w:t>
+              <w:t xml:space="preserve"> </w:t>
+            </w:r>
+            <w:r>
+              <w:rPr>
+                <w:color w:val="808080" w:themeColor="background1" w:themeShade="80"/>
+                <w:sz w:val="24"/>
+                <w:bdr w:val="single" w:sz="4" w:space="0" w:color="auto"/>
+                <w:lang w:val="es-ES"/>
+              </w:rPr>
+              <w:t>07</w:t>
+            </w:r>
+            <w:r>
+              <w:rPr>
+                <w:color w:val="808080" w:themeColor="background1" w:themeShade="80"/>
+                <w:sz w:val="24"/>
+                <w:bdr w:val="single" w:sz="4" w:space="0" w:color="auto"/>
+                <w:lang w:val="es-ES"/>
+              </w:rPr>
+              <w:t>:</w:t>
+            </w:r>
+            <w:r>
+              <w:rPr>
+                <w:color w:val="808080" w:themeColor="background1" w:themeShade="80"/>
+                <w:sz w:val="24"/>
+                <w:bdr w:val="single" w:sz="4" w:space="0" w:color="auto"/>
+                <w:lang w:val="es-ES"/>
+              </w:rPr>
+              <w:t>30 p.m.</w:t>
+            </w:r>
+            <w:r>
+              <w:rPr>
+                <w:color w:val="808080" w:themeColor="background1" w:themeShade="80"/>
+                <w:sz w:val="24"/>
+                <w:bdr w:val="single" w:sz="4" w:space="0" w:color="auto"/>
+                <w:lang w:val="es-ES"/>
+              </w:rPr>
+              <w:t xml:space="preserve"> </w:t>
             </w:r>
             <w:r>
               <w:rPr>
@@ -1632,7 +1798,25 @@
                 <w:sz w:val="24"/>
                 <w:lang w:val="es-ES"/>
               </w:rPr>
-              <w:t xml:space="preserve">  (duración: 15 a 30  minutos).</w:t>
+              <w:t xml:space="preserve">  (duración: 15 a </w:t>
+            </w:r>
+            <w:proofErr w:type="gramStart"/>
+            <w:r>
+              <w:rPr>
+                <w:color w:val="808080" w:themeColor="background1" w:themeShade="80"/>
+                <w:sz w:val="24"/>
+                <w:lang w:val="es-ES"/>
+              </w:rPr>
+              <w:t>30  minutos</w:t>
+            </w:r>
+            <w:proofErr w:type="gramEnd"/>
+            <w:r>
+              <w:rPr>
+                <w:color w:val="808080" w:themeColor="background1" w:themeShade="80"/>
+                <w:sz w:val="24"/>
+                <w:lang w:val="es-ES"/>
+              </w:rPr>
+              <w:t>).</w:t>
             </w:r>
           </w:p>
         </w:tc>
@@ -1708,6 +1892,32 @@
                 <w:lang w:val="es-MX" w:eastAsia="es-MX"/>
               </w:rPr>
             </w:pPr>
+            <w:r>
+              <w:rPr>
+                <w:rFonts w:ascii="Arial" w:eastAsia="Times New Roman" w:hAnsi="Arial" w:cs="Arial"/>
+                <w:color w:val="000000"/>
+                <w:lang w:val="es-MX" w:eastAsia="es-MX"/>
+              </w:rPr>
+              <w:t xml:space="preserve">Viernes, 26 – </w:t>
+            </w:r>
+            <w:proofErr w:type="spellStart"/>
+            <w:r>
+              <w:rPr>
+                <w:rFonts w:ascii="Arial" w:eastAsia="Times New Roman" w:hAnsi="Arial" w:cs="Arial"/>
+                <w:color w:val="000000"/>
+                <w:lang w:val="es-MX" w:eastAsia="es-MX"/>
+              </w:rPr>
+              <w:t>ago</w:t>
+            </w:r>
+            <w:proofErr w:type="spellEnd"/>
+            <w:r>
+              <w:rPr>
+                <w:rFonts w:ascii="Arial" w:eastAsia="Times New Roman" w:hAnsi="Arial" w:cs="Arial"/>
+                <w:color w:val="000000"/>
+                <w:lang w:val="es-MX" w:eastAsia="es-MX"/>
+              </w:rPr>
+              <w:t xml:space="preserve"> – 2022 2:30 p.m.</w:t>
+            </w:r>
           </w:p>
         </w:tc>
       </w:tr>
@@ -1742,16 +1952,106 @@
                 <w:color w:val="000000"/>
                 <w:lang w:val="es-MX" w:eastAsia="es-MX"/>
               </w:rPr>
-              <w:t xml:space="preserve">Sprint </w:t>
-            </w:r>
-            <w:proofErr w:type="spellStart"/>
-            <w:r>
+              <w:t>Sprint Retrospective</w:t>
+            </w:r>
+          </w:p>
+        </w:tc>
+        <w:tc>
+          <w:tcPr>
+            <w:tcW w:w="7732" w:type="dxa"/>
+            <w:tcBorders>
+              <w:top w:val="double" w:sz="4" w:space="0" w:color="9BBB59" w:themeColor="accent3"/>
+              <w:left w:val="single" w:sz="12" w:space="0" w:color="9BBB59" w:themeColor="accent3"/>
+              <w:bottom w:val="double" w:sz="4" w:space="0" w:color="9BBB59" w:themeColor="accent3"/>
+              <w:right w:val="single" w:sz="12" w:space="0" w:color="9BBB59" w:themeColor="accent3"/>
+            </w:tcBorders>
+            <w:tcMar>
+              <w:top w:w="0" w:type="dxa"/>
+              <w:left w:w="108" w:type="dxa"/>
+              <w:bottom w:w="0" w:type="dxa"/>
+              <w:right w:w="108" w:type="dxa"/>
+            </w:tcMar>
+            <w:vAlign w:val="center"/>
+          </w:tcPr>
+          <w:p>
+            <w:pPr>
+              <w:spacing w:after="0" w:line="240" w:lineRule="auto"/>
               <w:rPr>
                 <w:rFonts w:ascii="Arial" w:eastAsia="Times New Roman" w:hAnsi="Arial" w:cs="Arial"/>
                 <w:color w:val="000000"/>
                 <w:lang w:val="es-MX" w:eastAsia="es-MX"/>
               </w:rPr>
-              <w:t>Retrospective</w:t>
+            </w:pPr>
+            <w:r>
+              <w:rPr>
+                <w:rFonts w:ascii="Arial" w:eastAsia="Times New Roman" w:hAnsi="Arial" w:cs="Arial"/>
+                <w:color w:val="000000"/>
+                <w:lang w:val="es-MX" w:eastAsia="es-MX"/>
+              </w:rPr>
+              <w:t xml:space="preserve">Miércoles 23 </w:t>
+            </w:r>
+            <w:r>
+              <w:rPr>
+                <w:rFonts w:ascii="Arial" w:eastAsia="Times New Roman" w:hAnsi="Arial" w:cs="Arial"/>
+                <w:color w:val="000000"/>
+                <w:lang w:val="es-MX" w:eastAsia="es-MX"/>
+              </w:rPr>
+              <w:t xml:space="preserve">– </w:t>
+            </w:r>
+            <w:proofErr w:type="spellStart"/>
+            <w:r>
+              <w:rPr>
+                <w:rFonts w:ascii="Arial" w:eastAsia="Times New Roman" w:hAnsi="Arial" w:cs="Arial"/>
+                <w:color w:val="000000"/>
+                <w:lang w:val="es-MX" w:eastAsia="es-MX"/>
+              </w:rPr>
+              <w:t>Ago</w:t>
+            </w:r>
+            <w:proofErr w:type="spellEnd"/>
+            <w:r>
+              <w:rPr>
+                <w:rFonts w:ascii="Arial" w:eastAsia="Times New Roman" w:hAnsi="Arial" w:cs="Arial"/>
+                <w:color w:val="000000"/>
+                <w:lang w:val="es-MX" w:eastAsia="es-MX"/>
+              </w:rPr>
+              <w:t xml:space="preserve"> – 2022 7:30 p.m.</w:t>
+            </w:r>
+          </w:p>
+        </w:tc>
+      </w:tr>
+      <w:tr>
+        <w:trPr>
+          <w:trHeight w:val="395"/>
+          <w:jc w:val="center"/>
+        </w:trPr>
+        <w:tc>
+          <w:tcPr>
+            <w:tcW w:w="2454" w:type="dxa"/>
+            <w:tcBorders>
+              <w:top w:val="double" w:sz="4" w:space="0" w:color="9BBB59" w:themeColor="accent3"/>
+              <w:left w:val="single" w:sz="12" w:space="0" w:color="9BBB59" w:themeColor="accent3"/>
+              <w:bottom w:val="double" w:sz="4" w:space="0" w:color="9BBB59" w:themeColor="accent3"/>
+              <w:right w:val="single" w:sz="12" w:space="0" w:color="9BBB59" w:themeColor="accent3"/>
+            </w:tcBorders>
+            <w:vAlign w:val="center"/>
+          </w:tcPr>
+          <w:p>
+            <w:pPr>
+              <w:spacing w:after="0" w:line="240" w:lineRule="auto"/>
+              <w:rPr>
+                <w:rFonts w:ascii="Arial" w:eastAsia="Times New Roman" w:hAnsi="Arial" w:cs="Arial"/>
+                <w:color w:val="000000"/>
+                <w:lang w:val="es-MX" w:eastAsia="es-MX"/>
+              </w:rPr>
+            </w:pPr>
+            <w:proofErr w:type="spellStart"/>
+            <w:r>
+              <w:rPr>
+                <w:rFonts w:ascii="Arial" w:eastAsia="Times New Roman" w:hAnsi="Arial" w:cs="Arial"/>
+                <w:color w:val="000000"/>
+                <w:lang w:val="es-MX" w:eastAsia="es-MX"/>
+              </w:rPr>
+              <w:t>Refinement</w:t>
             </w:r>
             <w:proofErr w:type="spellEnd"/>
           </w:p>
@@ -1782,72 +2082,14 @@
                 <w:lang w:val="es-MX" w:eastAsia="es-MX"/>
               </w:rPr>
             </w:pPr>
-          </w:p>
-        </w:tc>
-      </w:tr>
-      <w:tr>
-        <w:trPr>
-          <w:trHeight w:val="395"/>
-          <w:jc w:val="center"/>
-        </w:trPr>
-        <w:tc>
-          <w:tcPr>
-            <w:tcW w:w="2454" w:type="dxa"/>
-            <w:tcBorders>
-              <w:top w:val="double" w:sz="4" w:space="0" w:color="9BBB59" w:themeColor="accent3"/>
-              <w:left w:val="single" w:sz="12" w:space="0" w:color="9BBB59" w:themeColor="accent3"/>
-              <w:bottom w:val="double" w:sz="4" w:space="0" w:color="9BBB59" w:themeColor="accent3"/>
-              <w:right w:val="single" w:sz="12" w:space="0" w:color="9BBB59" w:themeColor="accent3"/>
-            </w:tcBorders>
-            <w:vAlign w:val="center"/>
-          </w:tcPr>
-          <w:p>
-            <w:pPr>
-              <w:spacing w:after="0" w:line="240" w:lineRule="auto"/>
+            <w:r>
               <w:rPr>
                 <w:rFonts w:ascii="Arial" w:eastAsia="Times New Roman" w:hAnsi="Arial" w:cs="Arial"/>
                 <w:color w:val="000000"/>
                 <w:lang w:val="es-MX" w:eastAsia="es-MX"/>
               </w:rPr>
-            </w:pPr>
-            <w:proofErr w:type="spellStart"/>
-            <w:r>
-              <w:rPr>
-                <w:rFonts w:ascii="Arial" w:eastAsia="Times New Roman" w:hAnsi="Arial" w:cs="Arial"/>
-                <w:color w:val="000000"/>
-                <w:lang w:val="es-MX" w:eastAsia="es-MX"/>
-              </w:rPr>
-              <w:t>Refinement</w:t>
-            </w:r>
-            <w:proofErr w:type="spellEnd"/>
-          </w:p>
-        </w:tc>
-        <w:tc>
-          <w:tcPr>
-            <w:tcW w:w="7732" w:type="dxa"/>
-            <w:tcBorders>
-              <w:top w:val="double" w:sz="4" w:space="0" w:color="9BBB59" w:themeColor="accent3"/>
-              <w:left w:val="single" w:sz="12" w:space="0" w:color="9BBB59" w:themeColor="accent3"/>
-              <w:bottom w:val="double" w:sz="4" w:space="0" w:color="9BBB59" w:themeColor="accent3"/>
-              <w:right w:val="single" w:sz="12" w:space="0" w:color="9BBB59" w:themeColor="accent3"/>
-            </w:tcBorders>
-            <w:tcMar>
-              <w:top w:w="0" w:type="dxa"/>
-              <w:left w:w="108" w:type="dxa"/>
-              <w:bottom w:w="0" w:type="dxa"/>
-              <w:right w:w="108" w:type="dxa"/>
-            </w:tcMar>
-            <w:vAlign w:val="center"/>
-          </w:tcPr>
-          <w:p>
-            <w:pPr>
-              <w:spacing w:after="0" w:line="240" w:lineRule="auto"/>
-              <w:rPr>
-                <w:rFonts w:ascii="Arial" w:eastAsia="Times New Roman" w:hAnsi="Arial" w:cs="Arial"/>
-                <w:color w:val="000000"/>
-                <w:lang w:val="es-MX" w:eastAsia="es-MX"/>
-              </w:rPr>
-            </w:pPr>
+              <w:t>NA</w:t>
+            </w:r>
           </w:p>
         </w:tc>
       </w:tr>
@@ -2020,7 +2262,6 @@
               <w:listItem w:displayText="SI" w:value="SI"/>
             </w:dropDownList>
           </w:sdtPr>
-          <w:sdtEndPr/>
           <w:sdtContent>
             <w:tc>
               <w:tcPr>
@@ -2047,7 +2288,7 @@
                     <w:sz w:val="24"/>
                     <w:lang w:eastAsia="es-CO"/>
                   </w:rPr>
-                  <w:t>NO</w:t>
+                  <w:t>SI</w:t>
                 </w:r>
               </w:p>
             </w:tc>
@@ -2131,7 +2372,6 @@
               <w:listItem w:displayText="SI" w:value="SI"/>
             </w:dropDownList>
           </w:sdtPr>
-          <w:sdtEndPr/>
           <w:sdtContent>
             <w:tc>
               <w:tcPr>
@@ -2158,7 +2398,7 @@
                     <w:sz w:val="24"/>
                     <w:lang w:eastAsia="es-CO"/>
                   </w:rPr>
-                  <w:t>NO</w:t>
+                  <w:t>SI</w:t>
                 </w:r>
               </w:p>
             </w:tc>
@@ -2234,7 +2474,6 @@
               <w:listItem w:displayText="SI" w:value="SI"/>
             </w:dropDownList>
           </w:sdtPr>
-          <w:sdtEndPr/>
           <w:sdtContent>
             <w:tc>
               <w:tcPr>
@@ -2261,7 +2500,7 @@
                     <w:sz w:val="24"/>
                     <w:lang w:eastAsia="es-CO"/>
                   </w:rPr>
-                  <w:t>NO</w:t>
+                  <w:t>SI</w:t>
                 </w:r>
               </w:p>
             </w:tc>
@@ -2329,7 +2568,6 @@
               <w:listItem w:displayText="SI" w:value="SI"/>
             </w:dropDownList>
           </w:sdtPr>
-          <w:sdtEndPr/>
           <w:sdtContent>
             <w:tc>
               <w:tcPr>
@@ -2356,7 +2594,7 @@
                     <w:sz w:val="24"/>
                     <w:lang w:eastAsia="es-CO"/>
                   </w:rPr>
-                  <w:t>NO</w:t>
+                  <w:t>SI</w:t>
                 </w:r>
               </w:p>
             </w:tc>
@@ -2452,7 +2690,7 @@
                     <w:sz w:val="24"/>
                     <w:lang w:eastAsia="es-CO"/>
                   </w:rPr>
-                  <w:t>NO</w:t>
+                  <w:t>SI</w:t>
                 </w:r>
               </w:p>
             </w:tc>
@@ -2497,7 +2735,6 @@
               </w:rPr>
               <w:t xml:space="preserve">en </w:t>
             </w:r>
-            <w:proofErr w:type="spellStart"/>
             <w:r>
               <w:rPr>
                 <w:sz w:val="24"/>
@@ -2505,7 +2742,6 @@
               </w:rPr>
               <w:t>GitHub</w:t>
             </w:r>
-            <w:proofErr w:type="spellEnd"/>
             <w:r>
               <w:rPr>
                 <w:sz w:val="24"/>
@@ -2573,7 +2809,7 @@
                     <w:sz w:val="24"/>
                     <w:lang w:eastAsia="es-CO"/>
                   </w:rPr>
-                  <w:t>NO</w:t>
+                  <w:t>SI</w:t>
                 </w:r>
               </w:p>
             </w:tc>
@@ -2609,26 +2845,8 @@
                 <w:sz w:val="24"/>
                 <w:lang w:eastAsia="es-CO"/>
               </w:rPr>
-              <w:t xml:space="preserve">Tablero de control </w:t>
-            </w:r>
-            <w:proofErr w:type="spellStart"/>
-            <w:r>
-              <w:rPr>
-                <w:sz w:val="24"/>
-                <w:lang w:eastAsia="es-CO"/>
-              </w:rPr>
-              <w:t>Kanban</w:t>
-            </w:r>
-            <w:proofErr w:type="spellEnd"/>
-            <w:r>
-              <w:rPr>
-                <w:sz w:val="24"/>
-                <w:lang w:eastAsia="es-CO"/>
-              </w:rPr>
-              <w:t xml:space="preserve"> actualizado.</w:t>
-            </w:r>
-            <w:bookmarkStart w:id="0" w:name="_GoBack"/>
-            <w:bookmarkEnd w:id="0"/>
+              <w:t>Tablero de control Kanban actualizado.</w:t>
+            </w:r>
           </w:p>
         </w:tc>
         <w:sdt>
@@ -2675,7 +2893,7 @@
                     <w:sz w:val="24"/>
                     <w:lang w:eastAsia="es-CO"/>
                   </w:rPr>
-                  <w:t>NO</w:t>
+                  <w:t>SI</w:t>
                 </w:r>
               </w:p>
             </w:tc>
@@ -2734,7 +2952,23 @@
                 <w:sz w:val="24"/>
                 <w:lang w:eastAsia="es-CO"/>
               </w:rPr>
-              <w:t xml:space="preserve"> of done).</w:t>
+              <w:t xml:space="preserve"> </w:t>
+            </w:r>
+            <w:proofErr w:type="spellStart"/>
+            <w:r>
+              <w:rPr>
+                <w:sz w:val="24"/>
+                <w:lang w:eastAsia="es-CO"/>
+              </w:rPr>
+              <w:t>of</w:t>
+            </w:r>
+            <w:proofErr w:type="spellEnd"/>
+            <w:r>
+              <w:rPr>
+                <w:sz w:val="24"/>
+                <w:lang w:eastAsia="es-CO"/>
+              </w:rPr>
+              <w:t xml:space="preserve"> done).</w:t>
             </w:r>
           </w:p>
         </w:tc>
@@ -2756,7 +2990,6 @@
               <w:listItem w:displayText="SI" w:value="SI"/>
             </w:dropDownList>
           </w:sdtPr>
-          <w:sdtEndPr/>
           <w:sdtContent>
             <w:tc>
               <w:tcPr>
@@ -2783,7 +3016,7 @@
                     <w:sz w:val="24"/>
                     <w:lang w:eastAsia="es-CO"/>
                   </w:rPr>
-                  <w:t>NO</w:t>
+                  <w:t>SI</w:t>
                 </w:r>
               </w:p>
             </w:tc>
@@ -2798,6 +3031,269 @@
           <w:lang w:eastAsia="es-CO"/>
         </w:rPr>
       </w:pPr>
+    </w:p>
+    <w:p>
+      <w:pPr>
+        <w:pStyle w:val="Sinespaciado"/>
+        <w:rPr>
+          <w:lang w:eastAsia="es-CO"/>
+        </w:rPr>
+      </w:pPr>
+    </w:p>
+    <w:p>
+      <w:pPr>
+        <w:pStyle w:val="Sinespaciado"/>
+        <w:rPr>
+          <w:lang w:eastAsia="es-CO"/>
+        </w:rPr>
+      </w:pPr>
+      <w:r>
+        <w:rPr>
+          <w:lang w:eastAsia="es-CO"/>
+        </w:rPr>
+        <w:t>Di</w:t>
+      </w:r>
+      <w:r>
+        <w:rPr>
+          <w:lang w:eastAsia="es-CO"/>
+        </w:rPr>
+        <w:t>a</w:t>
+      </w:r>
+      <w:r>
+        <w:rPr>
+          <w:lang w:eastAsia="es-CO"/>
+        </w:rPr>
+        <w:t>grama UML:</w:t>
+      </w:r>
+    </w:p>
+    <w:p>
+      <w:pPr>
+        <w:pStyle w:val="Sinespaciado"/>
+        <w:rPr>
+          <w:lang w:eastAsia="es-CO"/>
+        </w:rPr>
+      </w:pPr>
+    </w:p>
+    <w:p>
+      <w:pPr>
+        <w:pStyle w:val="Sinespaciado"/>
+        <w:rPr>
+          <w:lang w:eastAsia="es-CO"/>
+        </w:rPr>
+      </w:pPr>
+      <w:r>
+        <w:rPr>
+          <w:noProof/>
+        </w:rPr>
+        <w:lastRenderedPageBreak/>
+        <w:drawing>
+          <wp:inline distT="0" distB="0" distL="0" distR="0" wp14:anchorId="660659CD" wp14:editId="1CAFF1CE">
+            <wp:extent cx="5067300" cy="3762375"/>
+            <wp:effectExtent l="0" t="0" r="0" b="9525"/>
+            <wp:docPr id="1" name="Imagen 1" descr="Diagrama&#10;&#10;Descripción generada automáticamente"/>
+            <wp:cNvGraphicFramePr>
+              <a:graphicFrameLocks xmlns:a="http://schemas.openxmlformats.org/drawingml/2006/main" noChangeAspect="1"/>
+            </wp:cNvGraphicFramePr>
+            <a:graphic xmlns:a="http://schemas.openxmlformats.org/drawingml/2006/main">
+              <a:graphicData uri="http://schemas.openxmlformats.org/drawingml/2006/picture">
+                <pic:pic xmlns:pic="http://schemas.openxmlformats.org/drawingml/2006/picture">
+                  <pic:nvPicPr>
+                    <pic:cNvPr id="1" name="Imagen 1" descr="Diagrama&#10;&#10;Descripción generada automáticamente"/>
+                    <pic:cNvPicPr/>
+                  </pic:nvPicPr>
+                  <pic:blipFill>
+                    <a:blip r:embed="rId11"/>
+                    <a:stretch>
+                      <a:fillRect/>
+                    </a:stretch>
+                  </pic:blipFill>
+                  <pic:spPr>
+                    <a:xfrm>
+                      <a:off x="0" y="0"/>
+                      <a:ext cx="5067300" cy="3762375"/>
+                    </a:xfrm>
+                    <a:prstGeom prst="rect">
+                      <a:avLst/>
+                    </a:prstGeom>
+                  </pic:spPr>
+                </pic:pic>
+              </a:graphicData>
+            </a:graphic>
+          </wp:inline>
+        </w:drawing>
+      </w:r>
+    </w:p>
+    <w:p>
+      <w:pPr>
+        <w:pStyle w:val="Sinespaciado"/>
+        <w:rPr>
+          <w:lang w:eastAsia="es-CO"/>
+        </w:rPr>
+      </w:pPr>
+    </w:p>
+    <w:p>
+      <w:pPr>
+        <w:pStyle w:val="Sinespaciado"/>
+        <w:rPr>
+          <w:lang w:eastAsia="es-CO"/>
+        </w:rPr>
+      </w:pPr>
+      <w:r>
+        <w:rPr>
+          <w:lang w:eastAsia="es-CO"/>
+        </w:rPr>
+        <w:t xml:space="preserve">Clases Empresa.java, Empleado.java, MovimientoDinero.java, main.java, y repositorio de </w:t>
+      </w:r>
+      <w:proofErr w:type="spellStart"/>
+      <w:r>
+        <w:rPr>
+          <w:lang w:eastAsia="es-CO"/>
+        </w:rPr>
+        <w:t>github</w:t>
+      </w:r>
+      <w:proofErr w:type="spellEnd"/>
+      <w:r>
+        <w:rPr>
+          <w:lang w:eastAsia="es-CO"/>
+        </w:rPr>
+        <w:t xml:space="preserve"> actualizado:</w:t>
+      </w:r>
+    </w:p>
+    <w:p>
+      <w:pPr>
+        <w:pStyle w:val="Sinespaciado"/>
+        <w:rPr>
+          <w:lang w:eastAsia="es-CO"/>
+        </w:rPr>
+      </w:pPr>
+    </w:p>
+    <w:p>
+      <w:pPr>
+        <w:pStyle w:val="Sinespaciado"/>
+        <w:rPr>
+          <w:lang w:eastAsia="es-CO"/>
+        </w:rPr>
+      </w:pPr>
+      <w:r>
+        <w:rPr>
+          <w:lang w:eastAsia="es-CO"/>
+        </w:rPr>
+        <w:lastRenderedPageBreak/>
+        <w:drawing>
+          <wp:inline distT="0" distB="0" distL="0" distR="0" wp14:anchorId="764457F1" wp14:editId="3923F2B3">
+            <wp:extent cx="8257540" cy="4960620"/>
+            <wp:effectExtent l="0" t="0" r="0" b="0"/>
+            <wp:docPr id="3" name="Imagen 3"/>
+            <wp:cNvGraphicFramePr>
+              <a:graphicFrameLocks xmlns:a="http://schemas.openxmlformats.org/drawingml/2006/main" noChangeAspect="1"/>
+            </wp:cNvGraphicFramePr>
+            <a:graphic xmlns:a="http://schemas.openxmlformats.org/drawingml/2006/main">
+              <a:graphicData uri="http://schemas.openxmlformats.org/drawingml/2006/picture">
+                <pic:pic xmlns:pic="http://schemas.openxmlformats.org/drawingml/2006/picture">
+                  <pic:nvPicPr>
+                    <pic:cNvPr id="1" name=""/>
+                    <pic:cNvPicPr/>
+                  </pic:nvPicPr>
+                  <pic:blipFill>
+                    <a:blip r:embed="rId12"/>
+                    <a:stretch>
+                      <a:fillRect/>
+                    </a:stretch>
+                  </pic:blipFill>
+                  <pic:spPr>
+                    <a:xfrm>
+                      <a:off x="0" y="0"/>
+                      <a:ext cx="8257540" cy="4960620"/>
+                    </a:xfrm>
+                    <a:prstGeom prst="rect">
+                      <a:avLst/>
+                    </a:prstGeom>
+                  </pic:spPr>
+                </pic:pic>
+              </a:graphicData>
+            </a:graphic>
+          </wp:inline>
+        </w:drawing>
+      </w:r>
+    </w:p>
+    <w:p>
+      <w:pPr>
+        <w:pStyle w:val="Sinespaciado"/>
+        <w:rPr>
+          <w:lang w:eastAsia="es-CO"/>
+        </w:rPr>
+      </w:pPr>
+    </w:p>
+    <w:p>
+      <w:pPr>
+        <w:pStyle w:val="Sinespaciado"/>
+        <w:rPr>
+          <w:lang w:eastAsia="es-CO"/>
+        </w:rPr>
+      </w:pPr>
+      <w:r>
+        <w:rPr>
+          <w:lang w:eastAsia="es-CO"/>
+        </w:rPr>
+        <w:t>Tablero de Kanban actualizado</w:t>
+      </w:r>
+    </w:p>
+    <w:p>
+      <w:pPr>
+        <w:pStyle w:val="Sinespaciado"/>
+        <w:rPr>
+          <w:lang w:eastAsia="es-CO"/>
+        </w:rPr>
+      </w:pPr>
+    </w:p>
+    <w:p>
+      <w:pPr>
+        <w:pStyle w:val="Sinespaciado"/>
+        <w:rPr>
+          <w:lang w:eastAsia="es-CO"/>
+        </w:rPr>
+      </w:pPr>
+      <w:r>
+        <w:rPr>
+          <w:lang w:eastAsia="es-CO"/>
+        </w:rPr>
+        <w:lastRenderedPageBreak/>
+        <w:drawing>
+          <wp:inline distT="0" distB="0" distL="0" distR="0" wp14:anchorId="40043A0A" wp14:editId="081F229C">
+            <wp:extent cx="8257540" cy="4131310"/>
+            <wp:effectExtent l="0" t="0" r="0" b="2540"/>
+            <wp:docPr id="2" name="Imagen 2"/>
+            <wp:cNvGraphicFramePr>
+              <a:graphicFrameLocks xmlns:a="http://schemas.openxmlformats.org/drawingml/2006/main" noChangeAspect="1"/>
+            </wp:cNvGraphicFramePr>
+            <a:graphic xmlns:a="http://schemas.openxmlformats.org/drawingml/2006/main">
+              <a:graphicData uri="http://schemas.openxmlformats.org/drawingml/2006/picture">
+                <pic:pic xmlns:pic="http://schemas.openxmlformats.org/drawingml/2006/picture">
+                  <pic:nvPicPr>
+                    <pic:cNvPr id="1" name=""/>
+                    <pic:cNvPicPr/>
+                  </pic:nvPicPr>
+                  <pic:blipFill>
+                    <a:blip r:embed="rId13"/>
+                    <a:stretch>
+                      <a:fillRect/>
+                    </a:stretch>
+                  </pic:blipFill>
+                  <pic:spPr>
+                    <a:xfrm>
+                      <a:off x="0" y="0"/>
+                      <a:ext cx="8257540" cy="4131310"/>
+                    </a:xfrm>
+                    <a:prstGeom prst="rect">
+                      <a:avLst/>
+                    </a:prstGeom>
+                  </pic:spPr>
+                </pic:pic>
+              </a:graphicData>
+            </a:graphic>
+          </wp:inline>
+        </w:drawing>
+      </w:r>
     </w:p>
     <w:p>
       <w:pPr>
@@ -2861,6 +3357,62 @@
           <w:lang w:val="es-ES"/>
         </w:rPr>
       </w:pPr>
+    </w:p>
+    <w:p>
+      <w:pPr>
+        <w:pStyle w:val="Prrafodelista"/>
+        <w:spacing w:after="0"/>
+        <w:ind w:left="567" w:right="813"/>
+        <w:rPr>
+          <w:iCs/>
+          <w:color w:val="9BBB59" w:themeColor="accent3"/>
+          <w:lang w:val="es-ES"/>
+        </w:rPr>
+      </w:pPr>
+      <w:r>
+        <w:rPr>
+          <w:iCs/>
+          <w:color w:val="9BBB59" w:themeColor="accent3"/>
+          <w:lang w:val="es-ES"/>
+        </w:rPr>
+        <w:t xml:space="preserve">El aprender a interactuar con </w:t>
+      </w:r>
+      <w:proofErr w:type="spellStart"/>
+      <w:r>
+        <w:rPr>
+          <w:iCs/>
+          <w:color w:val="9BBB59" w:themeColor="accent3"/>
+          <w:lang w:val="es-ES"/>
+        </w:rPr>
+        <w:t>Github</w:t>
+      </w:r>
+      <w:proofErr w:type="spellEnd"/>
+      <w:r>
+        <w:rPr>
+          <w:iCs/>
+          <w:color w:val="9BBB59" w:themeColor="accent3"/>
+          <w:lang w:val="es-ES"/>
+        </w:rPr>
+        <w:t xml:space="preserve"> desde la consola, problemas con el </w:t>
+      </w:r>
+      <w:proofErr w:type="spellStart"/>
+      <w:r>
+        <w:rPr>
+          <w:iCs/>
+          <w:color w:val="9BBB59" w:themeColor="accent3"/>
+          <w:lang w:val="es-ES"/>
+        </w:rPr>
+        <w:t>Intellij</w:t>
+      </w:r>
+      <w:proofErr w:type="spellEnd"/>
+      <w:r>
+        <w:rPr>
+          <w:iCs/>
+          <w:color w:val="9BBB59" w:themeColor="accent3"/>
+          <w:lang w:val="es-ES"/>
+        </w:rPr>
+        <w:t>, datos tipo fecha en java, uno de los integrantes abandonó el grupo por falta de tiempo y compromisos laborales.</w:t>
+      </w:r>
     </w:p>
     <w:p>
       <w:pPr>
@@ -3044,10 +3596,10 @@
       </w:r>
     </w:p>
     <w:sectPr>
-      <w:headerReference w:type="even" r:id="rId8"/>
-      <w:headerReference w:type="default" r:id="rId9"/>
-      <w:footerReference w:type="default" r:id="rId10"/>
-      <w:headerReference w:type="first" r:id="rId11"/>
+      <w:headerReference w:type="even" r:id="rId14"/>
+      <w:headerReference w:type="default" r:id="rId15"/>
+      <w:footerReference w:type="default" r:id="rId16"/>
+      <w:headerReference w:type="first" r:id="rId17"/>
       <w:pgSz w:w="15840" w:h="12240" w:orient="landscape"/>
       <w:pgMar w:top="1038" w:right="1418" w:bottom="1701" w:left="1418" w:header="142" w:footer="188" w:gutter="0"/>
       <w:cols w:space="708"/>
@@ -3058,7 +3610,7 @@
 </file>
 
 <file path=word/endnotes.xml><?xml version="1.0" encoding="utf-8"?>
-<w:endnotes xmlns:wpc="http://schemas.microsoft.com/office/word/2010/wordprocessingCanvas" xmlns:mc="http://schemas.openxmlformats.org/markup-compatibility/2006" xmlns:o="urn:schemas-microsoft-com:office:office" xmlns:r="http://schemas.openxmlformats.org/officeDocument/2006/relationships" xmlns:m="http://schemas.openxmlformats.org/officeDocument/2006/math" xmlns:v="urn:schemas-microsoft-com:vml" xmlns:wp14="http://schemas.microsoft.com/office/word/2010/wordprocessingDrawing" xmlns:wp="http://schemas.openxmlformats.org/drawingml/2006/wordprocessingDrawing" xmlns:w10="urn:schemas-microsoft-com:office:word" xmlns:w="http://schemas.openxmlformats.org/wordprocessingml/2006/main" xmlns:w14="http://schemas.microsoft.com/office/word/2010/wordml" xmlns:w15="http://schemas.microsoft.com/office/word/2012/wordml" xmlns:wpg="http://schemas.microsoft.com/office/word/2010/wordprocessingGroup" xmlns:wpi="http://schemas.microsoft.com/office/word/2010/wordprocessingInk" xmlns:wne="http://schemas.microsoft.com/office/word/2006/wordml" xmlns:wps="http://schemas.microsoft.com/office/word/2010/wordprocessingShape" mc:Ignorable="w14 w15 wp14">
+<w:endnotes xmlns:wpc="http://schemas.microsoft.com/office/word/2010/wordprocessingCanvas" xmlns:cx="http://schemas.microsoft.com/office/drawing/2014/chartex" xmlns:cx1="http://schemas.microsoft.com/office/drawing/2015/9/8/chartex" xmlns:cx2="http://schemas.microsoft.com/office/drawing/2015/10/21/chartex" xmlns:cx3="http://schemas.microsoft.com/office/drawing/2016/5/9/chartex" xmlns:cx4="http://schemas.microsoft.com/office/drawing/2016/5/10/chartex" xmlns:cx5="http://schemas.microsoft.com/office/drawing/2016/5/11/chartex" xmlns:cx6="http://schemas.microsoft.com/office/drawing/2016/5/12/chartex" xmlns:cx7="http://schemas.microsoft.com/office/drawing/2016/5/13/chartex" xmlns:cx8="http://schemas.microsoft.com/office/drawing/2016/5/14/chartex" xmlns:mc="http://schemas.openxmlformats.org/markup-compatibility/2006" xmlns:aink="http://schemas.microsoft.com/office/drawing/2016/ink" xmlns:am3d="http://schemas.microsoft.com/office/drawing/2017/model3d" xmlns:o="urn:schemas-microsoft-com:office:office" xmlns:oel="http://schemas.microsoft.com/office/2019/extlst" xmlns:r="http://schemas.openxmlformats.org/officeDocument/2006/relationships" xmlns:m="http://schemas.openxmlformats.org/officeDocument/2006/math" xmlns:v="urn:schemas-microsoft-com:vml" xmlns:wp14="http://schemas.microsoft.com/office/word/2010/wordprocessingDrawing" xmlns:wp="http://schemas.openxmlformats.org/drawingml/2006/wordprocessingDrawing" xmlns:w10="urn:schemas-microsoft-com:office:word" xmlns:w="http://schemas.openxmlformats.org/wordprocessingml/2006/main" xmlns:w14="http://schemas.microsoft.com/office/word/2010/wordml" xmlns:w15="http://schemas.microsoft.com/office/word/2012/wordml" xmlns:w16cex="http://schemas.microsoft.com/office/word/2018/wordml/cex" xmlns:w16cid="http://schemas.microsoft.com/office/word/2016/wordml/cid" xmlns:w16="http://schemas.microsoft.com/office/word/2018/wordml" xmlns:w16sdtdh="http://schemas.microsoft.com/office/word/2020/wordml/sdtdatahash" xmlns:w16se="http://schemas.microsoft.com/office/word/2015/wordml/symex" xmlns:wpg="http://schemas.microsoft.com/office/word/2010/wordprocessingGroup" xmlns:wpi="http://schemas.microsoft.com/office/word/2010/wordprocessingInk" xmlns:wne="http://schemas.microsoft.com/office/word/2006/wordml" xmlns:wps="http://schemas.microsoft.com/office/word/2010/wordprocessingShape" mc:Ignorable="w14 w15 w16se w16cid w16 w16cex w16sdtdh wp14">
   <w:endnote w:type="separator" w:id="-1">
     <w:p>
       <w:pPr>
@@ -3083,7 +3635,7 @@
 </file>
 
 <file path=word/footer1.xml><?xml version="1.0" encoding="utf-8"?>
-<w:ftr xmlns:wpc="http://schemas.microsoft.com/office/word/2010/wordprocessingCanvas" xmlns:mc="http://schemas.openxmlformats.org/markup-compatibility/2006" xmlns:o="urn:schemas-microsoft-com:office:office" xmlns:r="http://schemas.openxmlformats.org/officeDocument/2006/relationships" xmlns:m="http://schemas.openxmlformats.org/officeDocument/2006/math" xmlns:v="urn:schemas-microsoft-com:vml" xmlns:wp14="http://schemas.microsoft.com/office/word/2010/wordprocessingDrawing" xmlns:wp="http://schemas.openxmlformats.org/drawingml/2006/wordprocessingDrawing" xmlns:w10="urn:schemas-microsoft-com:office:word" xmlns:w="http://schemas.openxmlformats.org/wordprocessingml/2006/main" xmlns:w14="http://schemas.microsoft.com/office/word/2010/wordml" xmlns:w15="http://schemas.microsoft.com/office/word/2012/wordml" xmlns:wpg="http://schemas.microsoft.com/office/word/2010/wordprocessingGroup" xmlns:wpi="http://schemas.microsoft.com/office/word/2010/wordprocessingInk" xmlns:wne="http://schemas.microsoft.com/office/word/2006/wordml" xmlns:wps="http://schemas.microsoft.com/office/word/2010/wordprocessingShape" mc:Ignorable="w14 w15 wp14">
+<w:ftr xmlns:wpc="http://schemas.microsoft.com/office/word/2010/wordprocessingCanvas" xmlns:cx="http://schemas.microsoft.com/office/drawing/2014/chartex" xmlns:cx1="http://schemas.microsoft.com/office/drawing/2015/9/8/chartex" xmlns:cx2="http://schemas.microsoft.com/office/drawing/2015/10/21/chartex" xmlns:cx3="http://schemas.microsoft.com/office/drawing/2016/5/9/chartex" xmlns:cx4="http://schemas.microsoft.com/office/drawing/2016/5/10/chartex" xmlns:cx5="http://schemas.microsoft.com/office/drawing/2016/5/11/chartex" xmlns:cx6="http://schemas.microsoft.com/office/drawing/2016/5/12/chartex" xmlns:cx7="http://schemas.microsoft.com/office/drawing/2016/5/13/chartex" xmlns:cx8="http://schemas.microsoft.com/office/drawing/2016/5/14/chartex" xmlns:mc="http://schemas.openxmlformats.org/markup-compatibility/2006" xmlns:aink="http://schemas.microsoft.com/office/drawing/2016/ink" xmlns:am3d="http://schemas.microsoft.com/office/drawing/2017/model3d" xmlns:o="urn:schemas-microsoft-com:office:office" xmlns:oel="http://schemas.microsoft.com/office/2019/extlst" xmlns:r="http://schemas.openxmlformats.org/officeDocument/2006/relationships" xmlns:m="http://schemas.openxmlformats.org/officeDocument/2006/math" xmlns:v="urn:schemas-microsoft-com:vml" xmlns:wp14="http://schemas.microsoft.com/office/word/2010/wordprocessingDrawing" xmlns:wp="http://schemas.openxmlformats.org/drawingml/2006/wordprocessingDrawing" xmlns:w10="urn:schemas-microsoft-com:office:word" xmlns:w="http://schemas.openxmlformats.org/wordprocessingml/2006/main" xmlns:w14="http://schemas.microsoft.com/office/word/2010/wordml" xmlns:w15="http://schemas.microsoft.com/office/word/2012/wordml" xmlns:w16cex="http://schemas.microsoft.com/office/word/2018/wordml/cex" xmlns:w16cid="http://schemas.microsoft.com/office/word/2016/wordml/cid" xmlns:w16="http://schemas.microsoft.com/office/word/2018/wordml" xmlns:w16sdtdh="http://schemas.microsoft.com/office/word/2020/wordml/sdtdatahash" xmlns:w16se="http://schemas.microsoft.com/office/word/2015/wordml/symex" xmlns:wpg="http://schemas.microsoft.com/office/word/2010/wordprocessingGroup" xmlns:wpi="http://schemas.microsoft.com/office/word/2010/wordprocessingInk" xmlns:wne="http://schemas.microsoft.com/office/word/2006/wordml" xmlns:wps="http://schemas.microsoft.com/office/word/2010/wordprocessingShape" mc:Ignorable="w14 w15 w16se w16cid w16 w16cex w16sdtdh wp14">
   <w:p>
     <w:pPr>
       <w:pStyle w:val="Piedepgina"/>
@@ -3149,7 +3701,7 @@
 </file>
 
 <file path=word/footnotes.xml><?xml version="1.0" encoding="utf-8"?>
-<w:footnotes xmlns:wpc="http://schemas.microsoft.com/office/word/2010/wordprocessingCanvas" xmlns:mc="http://schemas.openxmlformats.org/markup-compatibility/2006" xmlns:o="urn:schemas-microsoft-com:office:office" xmlns:r="http://schemas.openxmlformats.org/officeDocument/2006/relationships" xmlns:m="http://schemas.openxmlformats.org/officeDocument/2006/math" xmlns:v="urn:schemas-microsoft-com:vml" xmlns:wp14="http://schemas.microsoft.com/office/word/2010/wordprocessingDrawing" xmlns:wp="http://schemas.openxmlformats.org/drawingml/2006/wordprocessingDrawing" xmlns:w10="urn:schemas-microsoft-com:office:word" xmlns:w="http://schemas.openxmlformats.org/wordprocessingml/2006/main" xmlns:w14="http://schemas.microsoft.com/office/word/2010/wordml" xmlns:w15="http://schemas.microsoft.com/office/word/2012/wordml" xmlns:wpg="http://schemas.microsoft.com/office/word/2010/wordprocessingGroup" xmlns:wpi="http://schemas.microsoft.com/office/word/2010/wordprocessingInk" xmlns:wne="http://schemas.microsoft.com/office/word/2006/wordml" xmlns:wps="http://schemas.microsoft.com/office/word/2010/wordprocessingShape" mc:Ignorable="w14 w15 wp14">
+<w:footnotes xmlns:wpc="http://schemas.microsoft.com/office/word/2010/wordprocessingCanvas" xmlns:cx="http://schemas.microsoft.com/office/drawing/2014/chartex" xmlns:cx1="http://schemas.microsoft.com/office/drawing/2015/9/8/chartex" xmlns:cx2="http://schemas.microsoft.com/office/drawing/2015/10/21/chartex" xmlns:cx3="http://schemas.microsoft.com/office/drawing/2016/5/9/chartex" xmlns:cx4="http://schemas.microsoft.com/office/drawing/2016/5/10/chartex" xmlns:cx5="http://schemas.microsoft.com/office/drawing/2016/5/11/chartex" xmlns:cx6="http://schemas.microsoft.com/office/drawing/2016/5/12/chartex" xmlns:cx7="http://schemas.microsoft.com/office/drawing/2016/5/13/chartex" xmlns:cx8="http://schemas.microsoft.com/office/drawing/2016/5/14/chartex" xmlns:mc="http://schemas.openxmlformats.org/markup-compatibility/2006" xmlns:aink="http://schemas.microsoft.com/office/drawing/2016/ink" xmlns:am3d="http://schemas.microsoft.com/office/drawing/2017/model3d" xmlns:o="urn:schemas-microsoft-com:office:office" xmlns:oel="http://schemas.microsoft.com/office/2019/extlst" xmlns:r="http://schemas.openxmlformats.org/officeDocument/2006/relationships" xmlns:m="http://schemas.openxmlformats.org/officeDocument/2006/math" xmlns:v="urn:schemas-microsoft-com:vml" xmlns:wp14="http://schemas.microsoft.com/office/word/2010/wordprocessingDrawing" xmlns:wp="http://schemas.openxmlformats.org/drawingml/2006/wordprocessingDrawing" xmlns:w10="urn:schemas-microsoft-com:office:word" xmlns:w="http://schemas.openxmlformats.org/wordprocessingml/2006/main" xmlns:w14="http://schemas.microsoft.com/office/word/2010/wordml" xmlns:w15="http://schemas.microsoft.com/office/word/2012/wordml" xmlns:w16cex="http://schemas.microsoft.com/office/word/2018/wordml/cex" xmlns:w16cid="http://schemas.microsoft.com/office/word/2016/wordml/cid" xmlns:w16="http://schemas.microsoft.com/office/word/2018/wordml" xmlns:w16sdtdh="http://schemas.microsoft.com/office/word/2020/wordml/sdtdatahash" xmlns:w16se="http://schemas.microsoft.com/office/word/2015/wordml/symex" xmlns:wpg="http://schemas.microsoft.com/office/word/2010/wordprocessingGroup" xmlns:wpi="http://schemas.microsoft.com/office/word/2010/wordprocessingInk" xmlns:wne="http://schemas.microsoft.com/office/word/2006/wordml" xmlns:wps="http://schemas.microsoft.com/office/word/2010/wordprocessingShape" mc:Ignorable="w14 w15 w16se w16cid w16 w16cex w16sdtdh wp14">
   <w:footnote w:type="separator" w:id="-1">
     <w:p>
       <w:pPr>
@@ -3174,7 +3726,7 @@
 </file>
 
 <file path=word/header1.xml><?xml version="1.0" encoding="utf-8"?>
-<w:hdr xmlns:wpc="http://schemas.microsoft.com/office/word/2010/wordprocessingCanvas" xmlns:mc="http://schemas.openxmlformats.org/markup-compatibility/2006" xmlns:o="urn:schemas-microsoft-com:office:office" xmlns:r="http://schemas.openxmlformats.org/officeDocument/2006/relationships" xmlns:m="http://schemas.openxmlformats.org/officeDocument/2006/math" xmlns:v="urn:schemas-microsoft-com:vml" xmlns:wp14="http://schemas.microsoft.com/office/word/2010/wordprocessingDrawing" xmlns:wp="http://schemas.openxmlformats.org/drawingml/2006/wordprocessingDrawing" xmlns:w10="urn:schemas-microsoft-com:office:word" xmlns:w="http://schemas.openxmlformats.org/wordprocessingml/2006/main" xmlns:w14="http://schemas.microsoft.com/office/word/2010/wordml" xmlns:w15="http://schemas.microsoft.com/office/word/2012/wordml" xmlns:wpg="http://schemas.microsoft.com/office/word/2010/wordprocessingGroup" xmlns:wpi="http://schemas.microsoft.com/office/word/2010/wordprocessingInk" xmlns:wne="http://schemas.microsoft.com/office/word/2006/wordml" xmlns:wps="http://schemas.microsoft.com/office/word/2010/wordprocessingShape" mc:Ignorable="w14 w15 wp14">
+<w:hdr xmlns:wpc="http://schemas.microsoft.com/office/word/2010/wordprocessingCanvas" xmlns:cx="http://schemas.microsoft.com/office/drawing/2014/chartex" xmlns:cx1="http://schemas.microsoft.com/office/drawing/2015/9/8/chartex" xmlns:cx2="http://schemas.microsoft.com/office/drawing/2015/10/21/chartex" xmlns:cx3="http://schemas.microsoft.com/office/drawing/2016/5/9/chartex" xmlns:cx4="http://schemas.microsoft.com/office/drawing/2016/5/10/chartex" xmlns:cx5="http://schemas.microsoft.com/office/drawing/2016/5/11/chartex" xmlns:cx6="http://schemas.microsoft.com/office/drawing/2016/5/12/chartex" xmlns:cx7="http://schemas.microsoft.com/office/drawing/2016/5/13/chartex" xmlns:cx8="http://schemas.microsoft.com/office/drawing/2016/5/14/chartex" xmlns:mc="http://schemas.openxmlformats.org/markup-compatibility/2006" xmlns:aink="http://schemas.microsoft.com/office/drawing/2016/ink" xmlns:am3d="http://schemas.microsoft.com/office/drawing/2017/model3d" xmlns:o="urn:schemas-microsoft-com:office:office" xmlns:oel="http://schemas.microsoft.com/office/2019/extlst" xmlns:r="http://schemas.openxmlformats.org/officeDocument/2006/relationships" xmlns:m="http://schemas.openxmlformats.org/officeDocument/2006/math" xmlns:v="urn:schemas-microsoft-com:vml" xmlns:wp14="http://schemas.microsoft.com/office/word/2010/wordprocessingDrawing" xmlns:wp="http://schemas.openxmlformats.org/drawingml/2006/wordprocessingDrawing" xmlns:w10="urn:schemas-microsoft-com:office:word" xmlns:w="http://schemas.openxmlformats.org/wordprocessingml/2006/main" xmlns:w14="http://schemas.microsoft.com/office/word/2010/wordml" xmlns:w15="http://schemas.microsoft.com/office/word/2012/wordml" xmlns:w16cex="http://schemas.microsoft.com/office/word/2018/wordml/cex" xmlns:w16cid="http://schemas.microsoft.com/office/word/2016/wordml/cid" xmlns:w16="http://schemas.microsoft.com/office/word/2018/wordml" xmlns:w16sdtdh="http://schemas.microsoft.com/office/word/2020/wordml/sdtdatahash" xmlns:w16se="http://schemas.microsoft.com/office/word/2015/wordml/symex" xmlns:wpg="http://schemas.microsoft.com/office/word/2010/wordprocessingGroup" xmlns:wpi="http://schemas.microsoft.com/office/word/2010/wordprocessingInk" xmlns:wne="http://schemas.microsoft.com/office/word/2006/wordml" xmlns:wps="http://schemas.microsoft.com/office/word/2010/wordprocessingShape" mc:Ignorable="w14 w15 w16se w16cid w16 w16cex w16sdtdh wp14">
   <w:p>
     <w:pPr>
       <w:pStyle w:val="Encabezado"/>
@@ -3204,7 +3756,7 @@
           <v:path o:extrusionok="f" gradientshapeok="t" o:connecttype="rect"/>
           <o:lock v:ext="edit" aspectratio="t"/>
         </v:shapetype>
-        <v:shape id="WordPictureWatermark2055805438" o:spid="_x0000_s2062" type="#_x0000_t75" style="position:absolute;margin-left:0;margin-top:0;width:607.5pt;height:834.75pt;z-index:-251657216;mso-position-horizontal:center;mso-position-horizontal-relative:margin;mso-position-vertical:center;mso-position-vertical-relative:margin" o:allowincell="f">
+        <v:shape id="WordPictureWatermark2055805438" o:spid="_x0000_s1038" type="#_x0000_t75" style="position:absolute;margin-left:0;margin-top:0;width:607.5pt;height:834.75pt;z-index:-251657216;mso-position-horizontal:center;mso-position-horizontal-relative:margin;mso-position-vertical:center;mso-position-vertical-relative:margin" o:allowincell="f">
           <v:imagedata r:id="rId1" o:title="contenido"/>
           <w10:wrap anchorx="margin" anchory="margin"/>
         </v:shape>
@@ -3215,7 +3767,7 @@
 </file>
 
 <file path=word/header2.xml><?xml version="1.0" encoding="utf-8"?>
-<w:hdr xmlns:wpc="http://schemas.microsoft.com/office/word/2010/wordprocessingCanvas" xmlns:mc="http://schemas.openxmlformats.org/markup-compatibility/2006" xmlns:o="urn:schemas-microsoft-com:office:office" xmlns:r="http://schemas.openxmlformats.org/officeDocument/2006/relationships" xmlns:m="http://schemas.openxmlformats.org/officeDocument/2006/math" xmlns:v="urn:schemas-microsoft-com:vml" xmlns:wp14="http://schemas.microsoft.com/office/word/2010/wordprocessingDrawing" xmlns:wp="http://schemas.openxmlformats.org/drawingml/2006/wordprocessingDrawing" xmlns:w10="urn:schemas-microsoft-com:office:word" xmlns:w="http://schemas.openxmlformats.org/wordprocessingml/2006/main" xmlns:w14="http://schemas.microsoft.com/office/word/2010/wordml" xmlns:w15="http://schemas.microsoft.com/office/word/2012/wordml" xmlns:wpg="http://schemas.microsoft.com/office/word/2010/wordprocessingGroup" xmlns:wpi="http://schemas.microsoft.com/office/word/2010/wordprocessingInk" xmlns:wne="http://schemas.microsoft.com/office/word/2006/wordml" xmlns:wps="http://schemas.microsoft.com/office/word/2010/wordprocessingShape" mc:Ignorable="w14 w15 wp14">
+<w:hdr xmlns:wpc="http://schemas.microsoft.com/office/word/2010/wordprocessingCanvas" xmlns:cx="http://schemas.microsoft.com/office/drawing/2014/chartex" xmlns:cx1="http://schemas.microsoft.com/office/drawing/2015/9/8/chartex" xmlns:cx2="http://schemas.microsoft.com/office/drawing/2015/10/21/chartex" xmlns:cx3="http://schemas.microsoft.com/office/drawing/2016/5/9/chartex" xmlns:cx4="http://schemas.microsoft.com/office/drawing/2016/5/10/chartex" xmlns:cx5="http://schemas.microsoft.com/office/drawing/2016/5/11/chartex" xmlns:cx6="http://schemas.microsoft.com/office/drawing/2016/5/12/chartex" xmlns:cx7="http://schemas.microsoft.com/office/drawing/2016/5/13/chartex" xmlns:cx8="http://schemas.microsoft.com/office/drawing/2016/5/14/chartex" xmlns:mc="http://schemas.openxmlformats.org/markup-compatibility/2006" xmlns:aink="http://schemas.microsoft.com/office/drawing/2016/ink" xmlns:am3d="http://schemas.microsoft.com/office/drawing/2017/model3d" xmlns:o="urn:schemas-microsoft-com:office:office" xmlns:oel="http://schemas.microsoft.com/office/2019/extlst" xmlns:r="http://schemas.openxmlformats.org/officeDocument/2006/relationships" xmlns:m="http://schemas.openxmlformats.org/officeDocument/2006/math" xmlns:v="urn:schemas-microsoft-com:vml" xmlns:wp14="http://schemas.microsoft.com/office/word/2010/wordprocessingDrawing" xmlns:wp="http://schemas.openxmlformats.org/drawingml/2006/wordprocessingDrawing" xmlns:w10="urn:schemas-microsoft-com:office:word" xmlns:w="http://schemas.openxmlformats.org/wordprocessingml/2006/main" xmlns:w14="http://schemas.microsoft.com/office/word/2010/wordml" xmlns:w15="http://schemas.microsoft.com/office/word/2012/wordml" xmlns:w16cex="http://schemas.microsoft.com/office/word/2018/wordml/cex" xmlns:w16cid="http://schemas.microsoft.com/office/word/2016/wordml/cid" xmlns:w16="http://schemas.microsoft.com/office/word/2018/wordml" xmlns:w16sdtdh="http://schemas.microsoft.com/office/word/2020/wordml/sdtdatahash" xmlns:w16se="http://schemas.microsoft.com/office/word/2015/wordml/symex" xmlns:wpg="http://schemas.microsoft.com/office/word/2010/wordprocessingGroup" xmlns:wpi="http://schemas.microsoft.com/office/word/2010/wordprocessingInk" xmlns:wne="http://schemas.microsoft.com/office/word/2006/wordml" xmlns:wps="http://schemas.microsoft.com/office/word/2010/wordprocessingShape" mc:Ignorable="w14 w15 w16se w16cid w16 w16cex w16sdtdh wp14">
   <w:p>
     <w:pPr>
       <w:pStyle w:val="Encabezado"/>
@@ -3300,7 +3852,7 @@
           <v:path o:extrusionok="f" gradientshapeok="t" o:connecttype="rect"/>
           <o:lock v:ext="edit" aspectratio="t"/>
         </v:shapetype>
-        <v:shape id="WordPictureWatermark2055805439" o:spid="_x0000_s2063" type="#_x0000_t75" style="position:absolute;left:0;text-align:left;margin-left:-17.6pt;margin-top:-55.1pt;width:199.25pt;height:53.25pt;z-index:-251656192;mso-position-horizontal-relative:margin;mso-position-vertical-relative:margin" o:allowincell="f">
+        <v:shape id="WordPictureWatermark2055805439" o:spid="_x0000_s1039" type="#_x0000_t75" style="position:absolute;left:0;text-align:left;margin-left:-17.6pt;margin-top:-55.1pt;width:199.25pt;height:53.25pt;z-index:-251656192;mso-position-horizontal-relative:margin;mso-position-vertical-relative:margin" o:allowincell="f">
           <v:imagedata r:id="rId2" o:title="contenido" croptop="5965f" cropbottom="54589f" cropright="39919f"/>
           <w10:wrap anchorx="margin" anchory="margin"/>
         </v:shape>
@@ -3311,7 +3863,7 @@
 </file>
 
 <file path=word/header3.xml><?xml version="1.0" encoding="utf-8"?>
-<w:hdr xmlns:wpc="http://schemas.microsoft.com/office/word/2010/wordprocessingCanvas" xmlns:mc="http://schemas.openxmlformats.org/markup-compatibility/2006" xmlns:o="urn:schemas-microsoft-com:office:office" xmlns:r="http://schemas.openxmlformats.org/officeDocument/2006/relationships" xmlns:m="http://schemas.openxmlformats.org/officeDocument/2006/math" xmlns:v="urn:schemas-microsoft-com:vml" xmlns:wp14="http://schemas.microsoft.com/office/word/2010/wordprocessingDrawing" xmlns:wp="http://schemas.openxmlformats.org/drawingml/2006/wordprocessingDrawing" xmlns:w10="urn:schemas-microsoft-com:office:word" xmlns:w="http://schemas.openxmlformats.org/wordprocessingml/2006/main" xmlns:w14="http://schemas.microsoft.com/office/word/2010/wordml" xmlns:w15="http://schemas.microsoft.com/office/word/2012/wordml" xmlns:wpg="http://schemas.microsoft.com/office/word/2010/wordprocessingGroup" xmlns:wpi="http://schemas.microsoft.com/office/word/2010/wordprocessingInk" xmlns:wne="http://schemas.microsoft.com/office/word/2006/wordml" xmlns:wps="http://schemas.microsoft.com/office/word/2010/wordprocessingShape" mc:Ignorable="w14 w15 wp14">
+<w:hdr xmlns:wpc="http://schemas.microsoft.com/office/word/2010/wordprocessingCanvas" xmlns:cx="http://schemas.microsoft.com/office/drawing/2014/chartex" xmlns:cx1="http://schemas.microsoft.com/office/drawing/2015/9/8/chartex" xmlns:cx2="http://schemas.microsoft.com/office/drawing/2015/10/21/chartex" xmlns:cx3="http://schemas.microsoft.com/office/drawing/2016/5/9/chartex" xmlns:cx4="http://schemas.microsoft.com/office/drawing/2016/5/10/chartex" xmlns:cx5="http://schemas.microsoft.com/office/drawing/2016/5/11/chartex" xmlns:cx6="http://schemas.microsoft.com/office/drawing/2016/5/12/chartex" xmlns:cx7="http://schemas.microsoft.com/office/drawing/2016/5/13/chartex" xmlns:cx8="http://schemas.microsoft.com/office/drawing/2016/5/14/chartex" xmlns:mc="http://schemas.openxmlformats.org/markup-compatibility/2006" xmlns:aink="http://schemas.microsoft.com/office/drawing/2016/ink" xmlns:am3d="http://schemas.microsoft.com/office/drawing/2017/model3d" xmlns:o="urn:schemas-microsoft-com:office:office" xmlns:oel="http://schemas.microsoft.com/office/2019/extlst" xmlns:r="http://schemas.openxmlformats.org/officeDocument/2006/relationships" xmlns:m="http://schemas.openxmlformats.org/officeDocument/2006/math" xmlns:v="urn:schemas-microsoft-com:vml" xmlns:wp14="http://schemas.microsoft.com/office/word/2010/wordprocessingDrawing" xmlns:wp="http://schemas.openxmlformats.org/drawingml/2006/wordprocessingDrawing" xmlns:w10="urn:schemas-microsoft-com:office:word" xmlns:w="http://schemas.openxmlformats.org/wordprocessingml/2006/main" xmlns:w14="http://schemas.microsoft.com/office/word/2010/wordml" xmlns:w15="http://schemas.microsoft.com/office/word/2012/wordml" xmlns:w16cex="http://schemas.microsoft.com/office/word/2018/wordml/cex" xmlns:w16cid="http://schemas.microsoft.com/office/word/2016/wordml/cid" xmlns:w16="http://schemas.microsoft.com/office/word/2018/wordml" xmlns:w16sdtdh="http://schemas.microsoft.com/office/word/2020/wordml/sdtdatahash" xmlns:w16se="http://schemas.microsoft.com/office/word/2015/wordml/symex" xmlns:wpg="http://schemas.microsoft.com/office/word/2010/wordprocessingGroup" xmlns:wpi="http://schemas.microsoft.com/office/word/2010/wordprocessingInk" xmlns:wne="http://schemas.microsoft.com/office/word/2006/wordml" xmlns:wps="http://schemas.microsoft.com/office/word/2010/wordprocessingShape" mc:Ignorable="w14 w15 w16se w16cid w16 w16cex w16sdtdh wp14">
   <w:p>
     <w:pPr>
       <w:pStyle w:val="Encabezado"/>
@@ -3341,7 +3893,7 @@
           <v:path o:extrusionok="f" gradientshapeok="t" o:connecttype="rect"/>
           <o:lock v:ext="edit" aspectratio="t"/>
         </v:shapetype>
-        <v:shape id="WordPictureWatermark2055805437" o:spid="_x0000_s2061" type="#_x0000_t75" style="position:absolute;margin-left:0;margin-top:0;width:607.5pt;height:834.75pt;z-index:-251658240;mso-position-horizontal:center;mso-position-horizontal-relative:margin;mso-position-vertical:center;mso-position-vertical-relative:margin" o:allowincell="f">
+        <v:shape id="WordPictureWatermark2055805437" o:spid="_x0000_s1037" type="#_x0000_t75" style="position:absolute;margin-left:0;margin-top:0;width:607.5pt;height:834.75pt;z-index:-251658240;mso-position-horizontal:center;mso-position-horizontal-relative:margin;mso-position-vertical:center;mso-position-vertical-relative:margin" o:allowincell="f">
           <v:imagedata r:id="rId1" o:title="contenido"/>
           <w10:wrap anchorx="margin" anchory="margin"/>
         </v:shape>
@@ -3352,8 +3904,8 @@
 </file>
 
 <file path=word/numbering.xml><?xml version="1.0" encoding="utf-8"?>
-<w:numbering xmlns:wpc="http://schemas.microsoft.com/office/word/2010/wordprocessingCanvas" xmlns:mc="http://schemas.openxmlformats.org/markup-compatibility/2006" xmlns:o="urn:schemas-microsoft-com:office:office" xmlns:r="http://schemas.openxmlformats.org/officeDocument/2006/relationships" xmlns:m="http://schemas.openxmlformats.org/officeDocument/2006/math" xmlns:v="urn:schemas-microsoft-com:vml" xmlns:wp14="http://schemas.microsoft.com/office/word/2010/wordprocessingDrawing" xmlns:wp="http://schemas.openxmlformats.org/drawingml/2006/wordprocessingDrawing" xmlns:w10="urn:schemas-microsoft-com:office:word" xmlns:w="http://schemas.openxmlformats.org/wordprocessingml/2006/main" xmlns:w14="http://schemas.microsoft.com/office/word/2010/wordml" xmlns:w15="http://schemas.microsoft.com/office/word/2012/wordml" xmlns:wpg="http://schemas.microsoft.com/office/word/2010/wordprocessingGroup" xmlns:wpi="http://schemas.microsoft.com/office/word/2010/wordprocessingInk" xmlns:wne="http://schemas.microsoft.com/office/word/2006/wordml" xmlns:wps="http://schemas.microsoft.com/office/word/2010/wordprocessingShape" mc:Ignorable="w14 w15 wp14">
-  <w:abstractNum w:abstractNumId="0">
+<w:numbering xmlns:wpc="http://schemas.microsoft.com/office/word/2010/wordprocessingCanvas" xmlns:cx="http://schemas.microsoft.com/office/drawing/2014/chartex" xmlns:cx1="http://schemas.microsoft.com/office/drawing/2015/9/8/chartex" xmlns:cx2="http://schemas.microsoft.com/office/drawing/2015/10/21/chartex" xmlns:cx3="http://schemas.microsoft.com/office/drawing/2016/5/9/chartex" xmlns:cx4="http://schemas.microsoft.com/office/drawing/2016/5/10/chartex" xmlns:cx5="http://schemas.microsoft.com/office/drawing/2016/5/11/chartex" xmlns:cx6="http://schemas.microsoft.com/office/drawing/2016/5/12/chartex" xmlns:cx7="http://schemas.microsoft.com/office/drawing/2016/5/13/chartex" xmlns:cx8="http://schemas.microsoft.com/office/drawing/2016/5/14/chartex" xmlns:mc="http://schemas.openxmlformats.org/markup-compatibility/2006" xmlns:aink="http://schemas.microsoft.com/office/drawing/2016/ink" xmlns:am3d="http://schemas.microsoft.com/office/drawing/2017/model3d" xmlns:o="urn:schemas-microsoft-com:office:office" xmlns:oel="http://schemas.microsoft.com/office/2019/extlst" xmlns:r="http://schemas.openxmlformats.org/officeDocument/2006/relationships" xmlns:m="http://schemas.openxmlformats.org/officeDocument/2006/math" xmlns:v="urn:schemas-microsoft-com:vml" xmlns:wp14="http://schemas.microsoft.com/office/word/2010/wordprocessingDrawing" xmlns:wp="http://schemas.openxmlformats.org/drawingml/2006/wordprocessingDrawing" xmlns:w10="urn:schemas-microsoft-com:office:word" xmlns:w="http://schemas.openxmlformats.org/wordprocessingml/2006/main" xmlns:w14="http://schemas.microsoft.com/office/word/2010/wordml" xmlns:w15="http://schemas.microsoft.com/office/word/2012/wordml" xmlns:w16cex="http://schemas.microsoft.com/office/word/2018/wordml/cex" xmlns:w16cid="http://schemas.microsoft.com/office/word/2016/wordml/cid" xmlns:w16="http://schemas.microsoft.com/office/word/2018/wordml" xmlns:w16sdtdh="http://schemas.microsoft.com/office/word/2020/wordml/sdtdatahash" xmlns:w16se="http://schemas.microsoft.com/office/word/2015/wordml/symex" xmlns:wpg="http://schemas.microsoft.com/office/word/2010/wordprocessingGroup" xmlns:wpi="http://schemas.microsoft.com/office/word/2010/wordprocessingInk" xmlns:wne="http://schemas.microsoft.com/office/word/2006/wordml" xmlns:wps="http://schemas.microsoft.com/office/word/2010/wordprocessingShape" mc:Ignorable="w14 w15 w16se w16cid w16 w16cex w16sdtdh wp14">
+  <w:abstractNum w:abstractNumId="0" w15:restartNumberingAfterBreak="0">
     <w:nsid w:val="0C781522"/>
     <w:multiLevelType w:val="multilevel"/>
     <w:tmpl w:val="E460E692"/>
@@ -3502,7 +4054,7 @@
       </w:rPr>
     </w:lvl>
   </w:abstractNum>
-  <w:abstractNum w:abstractNumId="1">
+  <w:abstractNum w:abstractNumId="1" w15:restartNumberingAfterBreak="0">
     <w:nsid w:val="110470CF"/>
     <w:multiLevelType w:val="multilevel"/>
     <w:tmpl w:val="FEDE1090"/>
@@ -3651,7 +4203,7 @@
       </w:rPr>
     </w:lvl>
   </w:abstractNum>
-  <w:abstractNum w:abstractNumId="2">
+  <w:abstractNum w:abstractNumId="2" w15:restartNumberingAfterBreak="0">
     <w:nsid w:val="1E1C5DA5"/>
     <w:multiLevelType w:val="multilevel"/>
     <w:tmpl w:val="A9DABFAA"/>
@@ -3800,7 +4352,7 @@
       </w:rPr>
     </w:lvl>
   </w:abstractNum>
-  <w:abstractNum w:abstractNumId="3">
+  <w:abstractNum w:abstractNumId="3" w15:restartNumberingAfterBreak="0">
     <w:nsid w:val="1FBE6BF7"/>
     <w:multiLevelType w:val="multilevel"/>
     <w:tmpl w:val="53125466"/>
@@ -3949,7 +4501,7 @@
       </w:rPr>
     </w:lvl>
   </w:abstractNum>
-  <w:abstractNum w:abstractNumId="4">
+  <w:abstractNum w:abstractNumId="4" w15:restartNumberingAfterBreak="0">
     <w:nsid w:val="5275295C"/>
     <w:multiLevelType w:val="hybridMultilevel"/>
     <w:tmpl w:val="D074868C"/>
@@ -4038,7 +4590,7 @@
       </w:pPr>
     </w:lvl>
   </w:abstractNum>
-  <w:abstractNum w:abstractNumId="5">
+  <w:abstractNum w:abstractNumId="5" w15:restartNumberingAfterBreak="0">
     <w:nsid w:val="532913FD"/>
     <w:multiLevelType w:val="multilevel"/>
     <w:tmpl w:val="FC40AD3E"/>
@@ -4187,7 +4739,7 @@
       </w:rPr>
     </w:lvl>
   </w:abstractNum>
-  <w:abstractNum w:abstractNumId="6">
+  <w:abstractNum w:abstractNumId="6" w15:restartNumberingAfterBreak="0">
     <w:nsid w:val="54297F25"/>
     <w:multiLevelType w:val="hybridMultilevel"/>
     <w:tmpl w:val="8D4E8A14"/>
@@ -4277,7 +4829,7 @@
       </w:pPr>
     </w:lvl>
   </w:abstractNum>
-  <w:abstractNum w:abstractNumId="7">
+  <w:abstractNum w:abstractNumId="7" w15:restartNumberingAfterBreak="0">
     <w:nsid w:val="556C4F9F"/>
     <w:multiLevelType w:val="multilevel"/>
     <w:tmpl w:val="8B7C99C4"/>
@@ -4426,7 +4978,7 @@
       </w:rPr>
     </w:lvl>
   </w:abstractNum>
-  <w:abstractNum w:abstractNumId="8">
+  <w:abstractNum w:abstractNumId="8" w15:restartNumberingAfterBreak="0">
     <w:nsid w:val="55A2735E"/>
     <w:multiLevelType w:val="multilevel"/>
     <w:tmpl w:val="98B26C8E"/>
@@ -4547,7 +5099,7 @@
       </w:pPr>
     </w:lvl>
   </w:abstractNum>
-  <w:abstractNum w:abstractNumId="9">
+  <w:abstractNum w:abstractNumId="9" w15:restartNumberingAfterBreak="0">
     <w:nsid w:val="57452E62"/>
     <w:multiLevelType w:val="multilevel"/>
     <w:tmpl w:val="21F4014A"/>
@@ -4696,7 +5248,7 @@
       </w:rPr>
     </w:lvl>
   </w:abstractNum>
-  <w:abstractNum w:abstractNumId="10">
+  <w:abstractNum w:abstractNumId="10" w15:restartNumberingAfterBreak="0">
     <w:nsid w:val="58FA2897"/>
     <w:multiLevelType w:val="multilevel"/>
     <w:tmpl w:val="D87A7888"/>
@@ -4845,7 +5397,7 @@
       </w:rPr>
     </w:lvl>
   </w:abstractNum>
-  <w:abstractNum w:abstractNumId="11">
+  <w:abstractNum w:abstractNumId="11" w15:restartNumberingAfterBreak="0">
     <w:nsid w:val="631E3272"/>
     <w:multiLevelType w:val="multilevel"/>
     <w:tmpl w:val="F5EC1A64"/>
@@ -4994,7 +5546,7 @@
       </w:rPr>
     </w:lvl>
   </w:abstractNum>
-  <w:abstractNum w:abstractNumId="12">
+  <w:abstractNum w:abstractNumId="12" w15:restartNumberingAfterBreak="0">
     <w:nsid w:val="65623D07"/>
     <w:multiLevelType w:val="multilevel"/>
     <w:tmpl w:val="09CC16F4"/>
@@ -5143,50 +5695,50 @@
       </w:rPr>
     </w:lvl>
   </w:abstractNum>
-  <w:num w:numId="1">
+  <w:num w:numId="1" w16cid:durableId="668100597">
     <w:abstractNumId w:val="8"/>
   </w:num>
-  <w:num w:numId="2">
+  <w:num w:numId="2" w16cid:durableId="312223777">
     <w:abstractNumId w:val="6"/>
   </w:num>
-  <w:num w:numId="3">
+  <w:num w:numId="3" w16cid:durableId="161311938">
     <w:abstractNumId w:val="4"/>
   </w:num>
-  <w:num w:numId="4">
+  <w:num w:numId="4" w16cid:durableId="1291788593">
     <w:abstractNumId w:val="5"/>
   </w:num>
-  <w:num w:numId="5">
+  <w:num w:numId="5" w16cid:durableId="88430839">
     <w:abstractNumId w:val="11"/>
   </w:num>
-  <w:num w:numId="6">
+  <w:num w:numId="6" w16cid:durableId="1900708">
     <w:abstractNumId w:val="2"/>
   </w:num>
-  <w:num w:numId="7">
+  <w:num w:numId="7" w16cid:durableId="1367563276">
     <w:abstractNumId w:val="0"/>
   </w:num>
-  <w:num w:numId="8">
+  <w:num w:numId="8" w16cid:durableId="575286941">
     <w:abstractNumId w:val="12"/>
   </w:num>
-  <w:num w:numId="9">
+  <w:num w:numId="9" w16cid:durableId="282228506">
     <w:abstractNumId w:val="7"/>
   </w:num>
-  <w:num w:numId="10">
+  <w:num w:numId="10" w16cid:durableId="794058123">
     <w:abstractNumId w:val="3"/>
   </w:num>
-  <w:num w:numId="11">
+  <w:num w:numId="11" w16cid:durableId="355891435">
     <w:abstractNumId w:val="10"/>
   </w:num>
-  <w:num w:numId="12">
+  <w:num w:numId="12" w16cid:durableId="465701933">
     <w:abstractNumId w:val="1"/>
   </w:num>
-  <w:num w:numId="13">
+  <w:num w:numId="13" w16cid:durableId="943221450">
     <w:abstractNumId w:val="9"/>
   </w:num>
 </w:numbering>
 </file>
 
 <file path=word/styles.xml><?xml version="1.0" encoding="utf-8"?>
-<w:styles xmlns:mc="http://schemas.openxmlformats.org/markup-compatibility/2006" xmlns:r="http://schemas.openxmlformats.org/officeDocument/2006/relationships" xmlns:w="http://schemas.openxmlformats.org/wordprocessingml/2006/main" xmlns:w14="http://schemas.microsoft.com/office/word/2010/wordml" xmlns:w15="http://schemas.microsoft.com/office/word/2012/wordml" mc:Ignorable="w14 w15">
+<w:styles xmlns:mc="http://schemas.openxmlformats.org/markup-compatibility/2006" xmlns:r="http://schemas.openxmlformats.org/officeDocument/2006/relationships" xmlns:w="http://schemas.openxmlformats.org/wordprocessingml/2006/main" xmlns:w14="http://schemas.microsoft.com/office/word/2010/wordml" xmlns:w15="http://schemas.microsoft.com/office/word/2012/wordml" xmlns:w16cex="http://schemas.microsoft.com/office/word/2018/wordml/cex" xmlns:w16cid="http://schemas.microsoft.com/office/word/2016/wordml/cid" xmlns:w16="http://schemas.microsoft.com/office/word/2018/wordml" xmlns:w16sdtdh="http://schemas.microsoft.com/office/word/2020/wordml/sdtdatahash" xmlns:w16se="http://schemas.microsoft.com/office/word/2015/wordml/symex" mc:Ignorable="w14 w15 w16se w16cid w16 w16cex w16sdtdh">
   <w:docDefaults>
     <w:rPrDefault>
       <w:rPr>
@@ -5202,7 +5754,7 @@
       </w:pPr>
     </w:pPrDefault>
   </w:docDefaults>
-  <w:latentStyles w:defLockedState="0" w:defUIPriority="99" w:defSemiHidden="0" w:defUnhideWhenUsed="0" w:defQFormat="0" w:count="371">
+  <w:latentStyles w:defLockedState="0" w:defUIPriority="99" w:defSemiHidden="0" w:defUnhideWhenUsed="0" w:defQFormat="0" w:count="376">
     <w:lsdException w:name="Normal" w:uiPriority="0" w:qFormat="1"/>
     <w:lsdException w:name="heading 1" w:uiPriority="9" w:qFormat="1"/>
     <w:lsdException w:name="heading 2" w:semiHidden="1" w:uiPriority="9" w:unhideWhenUsed="1" w:qFormat="1"/>
@@ -5308,7 +5860,6 @@
     <w:lsdException w:name="HTML Sample" w:semiHidden="1" w:unhideWhenUsed="1"/>
     <w:lsdException w:name="HTML Typewriter" w:semiHidden="1" w:unhideWhenUsed="1"/>
     <w:lsdException w:name="HTML Variable" w:semiHidden="1" w:unhideWhenUsed="1"/>
-    <w:lsdException w:name="Normal Table" w:semiHidden="1" w:unhideWhenUsed="1"/>
     <w:lsdException w:name="annotation subject" w:semiHidden="1" w:unhideWhenUsed="1"/>
     <w:lsdException w:name="No List" w:semiHidden="1" w:unhideWhenUsed="1"/>
     <w:lsdException w:name="Outline List 1" w:semiHidden="1" w:unhideWhenUsed="1"/>
@@ -5351,11 +5902,8 @@
     <w:lsdException w:name="Table Contemporary" w:semiHidden="1" w:unhideWhenUsed="1"/>
     <w:lsdException w:name="Table Elegant" w:semiHidden="1" w:unhideWhenUsed="1"/>
     <w:lsdException w:name="Table Professional" w:semiHidden="1" w:unhideWhenUsed="1"/>
-    <w:lsdException w:name="Table Subtle 1" w:semiHidden="1" w:unhideWhenUsed="1"/>
     <w:lsdException w:name="Table Subtle 2" w:semiHidden="1" w:unhideWhenUsed="1"/>
     <w:lsdException w:name="Table Web 1" w:semiHidden="1" w:unhideWhenUsed="1"/>
-    <w:lsdException w:name="Table Web 2" w:semiHidden="1" w:unhideWhenUsed="1"/>
-    <w:lsdException w:name="Table Web 3" w:semiHidden="1" w:unhideWhenUsed="1"/>
     <w:lsdException w:name="Balloon Text" w:semiHidden="1" w:unhideWhenUsed="1"/>
     <w:lsdException w:name="Table Grid" w:uiPriority="59"/>
     <w:lsdException w:name="Table Theme" w:semiHidden="1" w:unhideWhenUsed="1"/>
@@ -5574,6 +6122,11 @@
     <w:lsdException w:name="List Table 5 Dark Accent 6" w:uiPriority="50"/>
     <w:lsdException w:name="List Table 6 Colorful Accent 6" w:uiPriority="51"/>
     <w:lsdException w:name="List Table 7 Colorful Accent 6" w:uiPriority="52"/>
+    <w:lsdException w:name="Mention" w:semiHidden="1" w:unhideWhenUsed="1"/>
+    <w:lsdException w:name="Smart Hyperlink" w:semiHidden="1" w:unhideWhenUsed="1"/>
+    <w:lsdException w:name="Hashtag" w:semiHidden="1" w:unhideWhenUsed="1"/>
+    <w:lsdException w:name="Unresolved Mention" w:semiHidden="1" w:unhideWhenUsed="1"/>
+    <w:lsdException w:name="Smart Link" w:semiHidden="1" w:unhideWhenUsed="1"/>
   </w:latentStyles>
   <w:style w:type="paragraph" w:default="1" w:styleId="Normal">
     <w:name w:val="Normal"/>
@@ -5671,7 +6224,6 @@
     <w:name w:val="Hyperlink"/>
     <w:basedOn w:val="Fuentedeprrafopredeter"/>
     <w:uiPriority w:val="99"/>
-    <w:semiHidden/>
     <w:unhideWhenUsed/>
     <w:rsid w:val="00D951FB"/>
     <w:rPr>
@@ -5699,7 +6251,6 @@
       <w:spacing w:after="0" w:line="240" w:lineRule="auto"/>
     </w:pPr>
     <w:tblPr>
-      <w:tblInd w:w="0" w:type="dxa"/>
       <w:tblBorders>
         <w:top w:val="single" w:sz="4" w:space="0" w:color="auto"/>
         <w:left w:val="single" w:sz="4" w:space="0" w:color="auto"/>
@@ -5708,15 +6259,9 @@
         <w:insideH w:val="single" w:sz="4" w:space="0" w:color="auto"/>
         <w:insideV w:val="single" w:sz="4" w:space="0" w:color="auto"/>
       </w:tblBorders>
-      <w:tblCellMar>
-        <w:top w:w="0" w:type="dxa"/>
-        <w:left w:w="108" w:type="dxa"/>
-        <w:bottom w:w="0" w:type="dxa"/>
-        <w:right w:w="108" w:type="dxa"/>
-      </w:tblCellMar>
     </w:tblPr>
   </w:style>
-  <w:style w:type="table" w:styleId="Tabladecuadrcula2-nfasis5">
+  <w:style w:type="table" w:styleId="Tablaconcuadrcula2-nfasis5">
     <w:name w:val="Grid Table 2 Accent 5"/>
     <w:basedOn w:val="Tablanormal"/>
     <w:uiPriority w:val="47"/>
@@ -5727,19 +6272,12 @@
     <w:tblPr>
       <w:tblStyleRowBandSize w:val="1"/>
       <w:tblStyleColBandSize w:val="1"/>
-      <w:tblInd w:w="0" w:type="dxa"/>
       <w:tblBorders>
         <w:top w:val="single" w:sz="2" w:space="0" w:color="92CDDC" w:themeColor="accent5" w:themeTint="99"/>
         <w:bottom w:val="single" w:sz="2" w:space="0" w:color="92CDDC" w:themeColor="accent5" w:themeTint="99"/>
         <w:insideH w:val="single" w:sz="2" w:space="0" w:color="92CDDC" w:themeColor="accent5" w:themeTint="99"/>
         <w:insideV w:val="single" w:sz="2" w:space="0" w:color="92CDDC" w:themeColor="accent5" w:themeTint="99"/>
       </w:tblBorders>
-      <w:tblCellMar>
-        <w:top w:w="0" w:type="dxa"/>
-        <w:left w:w="108" w:type="dxa"/>
-        <w:bottom w:w="0" w:type="dxa"/>
-        <w:right w:w="108" w:type="dxa"/>
-      </w:tblCellMar>
     </w:tblPr>
     <w:tblStylePr w:type="firstRow">
       <w:rPr>
@@ -5817,11 +6355,23 @@
       <w:color w:val="808080"/>
     </w:rPr>
   </w:style>
+  <w:style w:type="character" w:styleId="Mencinsinresolver">
+    <w:name w:val="Unresolved Mention"/>
+    <w:basedOn w:val="Fuentedeprrafopredeter"/>
+    <w:uiPriority w:val="99"/>
+    <w:semiHidden/>
+    <w:unhideWhenUsed/>
+    <w:rsid w:val="002C23FD"/>
+    <w:rPr>
+      <w:color w:val="605E5C"/>
+      <w:shd w:val="clear" w:color="auto" w:fill="E1DFDD"/>
+    </w:rPr>
+  </w:style>
 </w:styles>
 </file>
 
 <file path=word/glossary/document.xml><?xml version="1.0" encoding="utf-8"?>
-<w:glossaryDocument xmlns:wpc="http://schemas.microsoft.com/office/word/2010/wordprocessingCanvas" xmlns:mc="http://schemas.openxmlformats.org/markup-compatibility/2006" xmlns:o="urn:schemas-microsoft-com:office:office" xmlns:r="http://schemas.openxmlformats.org/officeDocument/2006/relationships" xmlns:m="http://schemas.openxmlformats.org/officeDocument/2006/math" xmlns:v="urn:schemas-microsoft-com:vml" xmlns:wp14="http://schemas.microsoft.com/office/word/2010/wordprocessingDrawing" xmlns:wp="http://schemas.openxmlformats.org/drawingml/2006/wordprocessingDrawing" xmlns:w10="urn:schemas-microsoft-com:office:word" xmlns:w="http://schemas.openxmlformats.org/wordprocessingml/2006/main" xmlns:w14="http://schemas.microsoft.com/office/word/2010/wordml" xmlns:w15="http://schemas.microsoft.com/office/word/2012/wordml" xmlns:wpg="http://schemas.microsoft.com/office/word/2010/wordprocessingGroup" xmlns:wpi="http://schemas.microsoft.com/office/word/2010/wordprocessingInk" xmlns:wne="http://schemas.microsoft.com/office/word/2006/wordml" xmlns:wps="http://schemas.microsoft.com/office/word/2010/wordprocessingShape" mc:Ignorable="w14 w15 wp14">
+<w:glossaryDocument xmlns:wpc="http://schemas.microsoft.com/office/word/2010/wordprocessingCanvas" xmlns:cx="http://schemas.microsoft.com/office/drawing/2014/chartex" xmlns:cx1="http://schemas.microsoft.com/office/drawing/2015/9/8/chartex" xmlns:cx2="http://schemas.microsoft.com/office/drawing/2015/10/21/chartex" xmlns:cx3="http://schemas.microsoft.com/office/drawing/2016/5/9/chartex" xmlns:cx4="http://schemas.microsoft.com/office/drawing/2016/5/10/chartex" xmlns:cx5="http://schemas.microsoft.com/office/drawing/2016/5/11/chartex" xmlns:cx6="http://schemas.microsoft.com/office/drawing/2016/5/12/chartex" xmlns:cx7="http://schemas.microsoft.com/office/drawing/2016/5/13/chartex" xmlns:cx8="http://schemas.microsoft.com/office/drawing/2016/5/14/chartex" xmlns:mc="http://schemas.openxmlformats.org/markup-compatibility/2006" xmlns:aink="http://schemas.microsoft.com/office/drawing/2016/ink" xmlns:am3d="http://schemas.microsoft.com/office/drawing/2017/model3d" xmlns:o="urn:schemas-microsoft-com:office:office" xmlns:oel="http://schemas.microsoft.com/office/2019/extlst" xmlns:r="http://schemas.openxmlformats.org/officeDocument/2006/relationships" xmlns:m="http://schemas.openxmlformats.org/officeDocument/2006/math" xmlns:v="urn:schemas-microsoft-com:vml" xmlns:wp14="http://schemas.microsoft.com/office/word/2010/wordprocessingDrawing" xmlns:wp="http://schemas.openxmlformats.org/drawingml/2006/wordprocessingDrawing" xmlns:w10="urn:schemas-microsoft-com:office:word" xmlns:w="http://schemas.openxmlformats.org/wordprocessingml/2006/main" xmlns:w14="http://schemas.microsoft.com/office/word/2010/wordml" xmlns:w15="http://schemas.microsoft.com/office/word/2012/wordml" xmlns:w16cex="http://schemas.microsoft.com/office/word/2018/wordml/cex" xmlns:w16cid="http://schemas.microsoft.com/office/word/2016/wordml/cid" xmlns:w16="http://schemas.microsoft.com/office/word/2018/wordml" xmlns:w16sdtdh="http://schemas.microsoft.com/office/word/2020/wordml/sdtdatahash" xmlns:w16se="http://schemas.microsoft.com/office/word/2015/wordml/symex" xmlns:wpg="http://schemas.microsoft.com/office/word/2010/wordprocessingGroup" xmlns:wpi="http://schemas.microsoft.com/office/word/2010/wordprocessingInk" xmlns:wne="http://schemas.microsoft.com/office/word/2006/wordml" xmlns:wps="http://schemas.microsoft.com/office/word/2010/wordprocessingShape" mc:Ignorable="w14 w15 w16se w16cid w16 w16cex w16sdtdh wp14">
   <w:docParts>
     <w:docPart>
       <w:docPartPr>
@@ -6057,7 +6607,7 @@
 </file>
 
 <file path=word/glossary/fontTable.xml><?xml version="1.0" encoding="utf-8"?>
-<w:fonts xmlns:mc="http://schemas.openxmlformats.org/markup-compatibility/2006" xmlns:r="http://schemas.openxmlformats.org/officeDocument/2006/relationships" xmlns:w="http://schemas.openxmlformats.org/wordprocessingml/2006/main" xmlns:w14="http://schemas.microsoft.com/office/word/2010/wordml" xmlns:w15="http://schemas.microsoft.com/office/word/2012/wordml" mc:Ignorable="w14 w15">
+<w:fonts xmlns:mc="http://schemas.openxmlformats.org/markup-compatibility/2006" xmlns:r="http://schemas.openxmlformats.org/officeDocument/2006/relationships" xmlns:w="http://schemas.openxmlformats.org/wordprocessingml/2006/main" xmlns:w14="http://schemas.microsoft.com/office/word/2010/wordml" xmlns:w15="http://schemas.microsoft.com/office/word/2012/wordml" xmlns:w16cex="http://schemas.microsoft.com/office/word/2018/wordml/cex" xmlns:w16cid="http://schemas.microsoft.com/office/word/2016/wordml/cid" xmlns:w16="http://schemas.microsoft.com/office/word/2018/wordml" xmlns:w16sdtdh="http://schemas.microsoft.com/office/word/2020/wordml/sdtdatahash" xmlns:w16se="http://schemas.microsoft.com/office/word/2015/wordml/symex" mc:Ignorable="w14 w15 w16se w16cid w16 w16cex w16sdtdh">
   <w:font w:name="Symbol">
     <w:panose1 w:val="05050102010706020507"/>
     <w:charset w:val="02"/>
@@ -6104,7 +6654,7 @@
 </file>
 
 <file path=word/glossary/settings.xml><?xml version="1.0" encoding="utf-8"?>
-<w:settings xmlns:mc="http://schemas.openxmlformats.org/markup-compatibility/2006" xmlns:o="urn:schemas-microsoft-com:office:office" xmlns:r="http://schemas.openxmlformats.org/officeDocument/2006/relationships" xmlns:m="http://schemas.openxmlformats.org/officeDocument/2006/math" xmlns:v="urn:schemas-microsoft-com:vml" xmlns:w10="urn:schemas-microsoft-com:office:word" xmlns:w="http://schemas.openxmlformats.org/wordprocessingml/2006/main" xmlns:w14="http://schemas.microsoft.com/office/word/2010/wordml" xmlns:w15="http://schemas.microsoft.com/office/word/2012/wordml" xmlns:sl="http://schemas.openxmlformats.org/schemaLibrary/2006/main" mc:Ignorable="w14 w15">
+<w:settings xmlns:mc="http://schemas.openxmlformats.org/markup-compatibility/2006" xmlns:o="urn:schemas-microsoft-com:office:office" xmlns:r="http://schemas.openxmlformats.org/officeDocument/2006/relationships" xmlns:m="http://schemas.openxmlformats.org/officeDocument/2006/math" xmlns:v="urn:schemas-microsoft-com:vml" xmlns:w10="urn:schemas-microsoft-com:office:word" xmlns:w="http://schemas.openxmlformats.org/wordprocessingml/2006/main" xmlns:w14="http://schemas.microsoft.com/office/word/2010/wordml" xmlns:w15="http://schemas.microsoft.com/office/word/2012/wordml" xmlns:w16cex="http://schemas.microsoft.com/office/word/2018/wordml/cex" xmlns:w16cid="http://schemas.microsoft.com/office/word/2016/wordml/cid" xmlns:w16="http://schemas.microsoft.com/office/word/2018/wordml" xmlns:w16sdtdh="http://schemas.microsoft.com/office/word/2020/wordml/sdtdatahash" xmlns:w16se="http://schemas.microsoft.com/office/word/2015/wordml/symex" xmlns:sl="http://schemas.openxmlformats.org/schemaLibrary/2006/main" mc:Ignorable="w14 w15 w16se w16cid w16 w16cex w16sdtdh">
   <w:view w:val="normal"/>
   <w:defaultTabStop w:val="708"/>
   <w:hyphenationZone w:val="425"/>
@@ -6116,14 +6666,17 @@
     <w:compatSetting w:name="enableOpenTypeFeatures" w:uri="http://schemas.microsoft.com/office/word" w:val="1"/>
     <w:compatSetting w:name="doNotFlipMirrorIndents" w:uri="http://schemas.microsoft.com/office/word" w:val="1"/>
     <w:compatSetting w:name="differentiateMultirowTableHeaders" w:uri="http://schemas.microsoft.com/office/word" w:val="1"/>
+    <w:compatSetting w:name="useWord2013TrackBottomHyphenation" w:uri="http://schemas.microsoft.com/office/word" w:val="1"/>
   </w:compat>
   <w:rsids>
     <w:rsidRoot w:val="000355D8"/>
     <w:rsid w:val="000355D8"/>
     <w:rsid w:val="002A39C0"/>
+    <w:rsid w:val="004B6827"/>
     <w:rsid w:val="007A51CF"/>
     <w:rsid w:val="00967840"/>
     <w:rsid w:val="00A6337D"/>
+    <w:rsid w:val="00D04134"/>
     <w:rsid w:val="00DE7214"/>
   </w:rsids>
   <m:mathPr>
@@ -6141,14 +6694,14 @@
   </m:mathPr>
   <w:themeFontLang w:val="es-CO"/>
   <w:clrSchemeMapping w:bg1="light1" w:t1="dark1" w:bg2="light2" w:t2="dark2" w:accent1="accent1" w:accent2="accent2" w:accent3="accent3" w:accent4="accent4" w:accent5="accent5" w:accent6="accent6" w:hyperlink="hyperlink" w:followedHyperlink="followedHyperlink"/>
-  <w:decimalSymbol w:val=","/>
-  <w:listSeparator w:val=";"/>
+  <w:decimalSymbol w:val="."/>
+  <w:listSeparator w:val=","/>
   <w15:chartTrackingRefBased/>
 </w:settings>
 </file>
 
 <file path=word/glossary/styles.xml><?xml version="1.0" encoding="utf-8"?>
-<w:styles xmlns:mc="http://schemas.openxmlformats.org/markup-compatibility/2006" xmlns:r="http://schemas.openxmlformats.org/officeDocument/2006/relationships" xmlns:w="http://schemas.openxmlformats.org/wordprocessingml/2006/main" xmlns:w14="http://schemas.microsoft.com/office/word/2010/wordml" xmlns:w15="http://schemas.microsoft.com/office/word/2012/wordml" mc:Ignorable="w14 w15">
+<w:styles xmlns:mc="http://schemas.openxmlformats.org/markup-compatibility/2006" xmlns:r="http://schemas.openxmlformats.org/officeDocument/2006/relationships" xmlns:w="http://schemas.openxmlformats.org/wordprocessingml/2006/main" xmlns:w14="http://schemas.microsoft.com/office/word/2010/wordml" xmlns:w15="http://schemas.microsoft.com/office/word/2012/wordml" xmlns:w16cex="http://schemas.microsoft.com/office/word/2018/wordml/cex" xmlns:w16cid="http://schemas.microsoft.com/office/word/2016/wordml/cid" xmlns:w16="http://schemas.microsoft.com/office/word/2018/wordml" xmlns:w16sdtdh="http://schemas.microsoft.com/office/word/2020/wordml/sdtdatahash" xmlns:w16se="http://schemas.microsoft.com/office/word/2015/wordml/symex" mc:Ignorable="w14 w15 w16se w16cid w16 w16cex w16sdtdh">
   <w:docDefaults>
     <w:rPrDefault>
       <w:rPr>
@@ -6164,7 +6717,7 @@
       </w:pPr>
     </w:pPrDefault>
   </w:docDefaults>
-  <w:latentStyles w:defLockedState="0" w:defUIPriority="99" w:defSemiHidden="0" w:defUnhideWhenUsed="0" w:defQFormat="0" w:count="371">
+  <w:latentStyles w:defLockedState="0" w:defUIPriority="99" w:defSemiHidden="0" w:defUnhideWhenUsed="0" w:defQFormat="0" w:count="376">
     <w:lsdException w:name="Normal" w:uiPriority="0" w:qFormat="1"/>
     <w:lsdException w:name="heading 1" w:uiPriority="9" w:qFormat="1"/>
     <w:lsdException w:name="heading 2" w:semiHidden="1" w:uiPriority="9" w:unhideWhenUsed="1" w:qFormat="1"/>
@@ -6270,7 +6823,6 @@
     <w:lsdException w:name="HTML Sample" w:semiHidden="1" w:unhideWhenUsed="1"/>
     <w:lsdException w:name="HTML Typewriter" w:semiHidden="1" w:unhideWhenUsed="1"/>
     <w:lsdException w:name="HTML Variable" w:semiHidden="1" w:unhideWhenUsed="1"/>
-    <w:lsdException w:name="Normal Table" w:semiHidden="1" w:unhideWhenUsed="1"/>
     <w:lsdException w:name="annotation subject" w:semiHidden="1" w:unhideWhenUsed="1"/>
     <w:lsdException w:name="No List" w:semiHidden="1" w:unhideWhenUsed="1"/>
     <w:lsdException w:name="Outline List 1" w:semiHidden="1" w:unhideWhenUsed="1"/>
@@ -6313,11 +6865,8 @@
     <w:lsdException w:name="Table Contemporary" w:semiHidden="1" w:unhideWhenUsed="1"/>
     <w:lsdException w:name="Table Elegant" w:semiHidden="1" w:unhideWhenUsed="1"/>
     <w:lsdException w:name="Table Professional" w:semiHidden="1" w:unhideWhenUsed="1"/>
-    <w:lsdException w:name="Table Subtle 1" w:semiHidden="1" w:unhideWhenUsed="1"/>
     <w:lsdException w:name="Table Subtle 2" w:semiHidden="1" w:unhideWhenUsed="1"/>
     <w:lsdException w:name="Table Web 1" w:semiHidden="1" w:unhideWhenUsed="1"/>
-    <w:lsdException w:name="Table Web 2" w:semiHidden="1" w:unhideWhenUsed="1"/>
-    <w:lsdException w:name="Table Web 3" w:semiHidden="1" w:unhideWhenUsed="1"/>
     <w:lsdException w:name="Balloon Text" w:semiHidden="1" w:unhideWhenUsed="1"/>
     <w:lsdException w:name="Table Grid" w:uiPriority="39"/>
     <w:lsdException w:name="Table Theme" w:semiHidden="1" w:unhideWhenUsed="1"/>
@@ -6536,6 +7085,11 @@
     <w:lsdException w:name="List Table 5 Dark Accent 6" w:uiPriority="50"/>
     <w:lsdException w:name="List Table 6 Colorful Accent 6" w:uiPriority="51"/>
     <w:lsdException w:name="List Table 7 Colorful Accent 6" w:uiPriority="52"/>
+    <w:lsdException w:name="Mention" w:semiHidden="1" w:unhideWhenUsed="1"/>
+    <w:lsdException w:name="Smart Hyperlink" w:semiHidden="1" w:unhideWhenUsed="1"/>
+    <w:lsdException w:name="Hashtag" w:semiHidden="1" w:unhideWhenUsed="1"/>
+    <w:lsdException w:name="Unresolved Mention" w:semiHidden="1" w:unhideWhenUsed="1"/>
+    <w:lsdException w:name="Smart Link" w:semiHidden="1" w:unhideWhenUsed="1"/>
   </w:latentStyles>
   <w:style w:type="paragraph" w:default="1" w:styleId="Normal">
     <w:name w:val="Normal"/>
@@ -6578,18 +7132,6 @@
       <w:color w:val="808080"/>
     </w:rPr>
   </w:style>
-  <w:style w:type="paragraph" w:customStyle="1" w:styleId="C1865FFD526143AFB24593F520BBC1BD">
-    <w:name w:val="C1865FFD526143AFB24593F520BBC1BD"/>
-    <w:rsid w:val="000355D8"/>
-  </w:style>
-  <w:style w:type="paragraph" w:customStyle="1" w:styleId="F23AD5C4E09A4CE9AE2297F1F3B85F7E">
-    <w:name w:val="F23AD5C4E09A4CE9AE2297F1F3B85F7E"/>
-    <w:rsid w:val="000355D8"/>
-  </w:style>
-  <w:style w:type="paragraph" w:customStyle="1" w:styleId="5A41FB8A89C54A7996773B59B8EBA2F0">
-    <w:name w:val="5A41FB8A89C54A7996773B59B8EBA2F0"/>
-    <w:rsid w:val="000355D8"/>
-  </w:style>
   <w:style w:type="paragraph" w:customStyle="1" w:styleId="B6544F14221B4099847925E73E094F27">
     <w:name w:val="B6544F14221B4099847925E73E094F27"/>
     <w:rsid w:val="000355D8"/>
@@ -6600,10 +7142,6 @@
   </w:style>
   <w:style w:type="paragraph" w:customStyle="1" w:styleId="3188ADDC3044426B9A6AC2F39B0010EF">
     <w:name w:val="3188ADDC3044426B9A6AC2F39B0010EF"/>
-    <w:rsid w:val="000355D8"/>
-  </w:style>
-  <w:style w:type="paragraph" w:customStyle="1" w:styleId="58D0FF424C2B448DB3226795FADD092B">
-    <w:name w:val="58D0FF424C2B448DB3226795FADD092B"/>
     <w:rsid w:val="000355D8"/>
   </w:style>
   <w:style w:type="paragraph" w:customStyle="1" w:styleId="C6FBEAB19FC54CF5B64B84C75C14C19B">
@@ -6626,7 +7164,7 @@
 </file>
 
 <file path=word/glossary/webSettings.xml><?xml version="1.0" encoding="utf-8"?>
-<w:webSettings xmlns:mc="http://schemas.openxmlformats.org/markup-compatibility/2006" xmlns:r="http://schemas.openxmlformats.org/officeDocument/2006/relationships" xmlns:w="http://schemas.openxmlformats.org/wordprocessingml/2006/main" xmlns:w14="http://schemas.microsoft.com/office/word/2010/wordml" xmlns:w15="http://schemas.microsoft.com/office/word/2012/wordml" mc:Ignorable="w14 w15">
+<w:webSettings xmlns:mc="http://schemas.openxmlformats.org/markup-compatibility/2006" xmlns:r="http://schemas.openxmlformats.org/officeDocument/2006/relationships" xmlns:w="http://schemas.openxmlformats.org/wordprocessingml/2006/main" xmlns:w14="http://schemas.microsoft.com/office/word/2010/wordml" xmlns:w15="http://schemas.microsoft.com/office/word/2012/wordml" xmlns:w16cex="http://schemas.microsoft.com/office/word/2018/wordml/cex" xmlns:w16cid="http://schemas.microsoft.com/office/word/2016/wordml/cid" xmlns:w16="http://schemas.microsoft.com/office/word/2018/wordml" xmlns:w16sdtdh="http://schemas.microsoft.com/office/word/2020/wordml/sdtdatahash" xmlns:w16se="http://schemas.microsoft.com/office/word/2015/wordml/symex" mc:Ignorable="w14 w15 w16se w16cid w16 w16cex w16sdtdh">
   <w:optimizeForBrowser/>
   <w:allowPNG/>
 </w:webSettings>

</xml_diff>